<commit_message>
updated doc + cover
</commit_message>
<xml_diff>
--- a/Documentation/Coperta.docx
+++ b/Documentation/Coperta.docx
@@ -13,8 +13,6 @@
           <w:rFonts w:ascii="Times New Roman" w:eastAsia="Times New Roman" w:hAnsi="Times New Roman"/>
         </w:rPr>
       </w:pPr>
-      <w:bookmarkStart w:id="0" w:name="_GoBack"/>
-      <w:bookmarkEnd w:id="0"/>
     </w:p>
     <w:p>
       <w:pPr>
@@ -450,19 +448,15 @@
         </w:rPr>
         <w:t xml:space="preserve"> </w:t>
       </w:r>
-    </w:p>
-    <w:p>
-      <w:pPr>
-        <w:spacing w:line="0" w:lineRule="atLeast"/>
-        <w:jc w:val="center"/>
+      <w:r>
         <w:rPr>
           <w:rFonts w:ascii="Arial Black" w:eastAsia="Arial Black" w:hAnsi="Arial Black"/>
           <w:b/>
           <w:sz w:val="48"/>
           <w:szCs w:val="52"/>
         </w:rPr>
-      </w:pPr>
-      <w:proofErr w:type="gramStart"/>
+        <w:t xml:space="preserve">software </w:t>
+      </w:r>
       <w:r>
         <w:rPr>
           <w:rFonts w:ascii="Arial Black" w:eastAsia="Arial Black" w:hAnsi="Arial Black"/>
@@ -470,70 +464,737 @@
           <w:sz w:val="48"/>
           <w:szCs w:val="52"/>
         </w:rPr>
-        <w:t>de</w:t>
-      </w:r>
+        <w:t>de tip Smart Home</w:t>
+      </w:r>
+    </w:p>
+    <w:p>
+      <w:pPr>
+        <w:spacing w:line="200" w:lineRule="exact"/>
+        <w:rPr>
+          <w:rFonts w:ascii="Times New Roman" w:eastAsia="Times New Roman" w:hAnsi="Times New Roman"/>
+        </w:rPr>
+      </w:pPr>
+    </w:p>
+    <w:p>
+      <w:pPr>
+        <w:spacing w:line="200" w:lineRule="exact"/>
+        <w:rPr>
+          <w:rFonts w:ascii="Times New Roman" w:eastAsia="Times New Roman" w:hAnsi="Times New Roman"/>
+        </w:rPr>
+      </w:pPr>
+    </w:p>
+    <w:p>
+      <w:pPr>
+        <w:spacing w:line="200" w:lineRule="exact"/>
+        <w:rPr>
+          <w:rFonts w:ascii="Times New Roman" w:eastAsia="Times New Roman" w:hAnsi="Times New Roman"/>
+        </w:rPr>
+      </w:pPr>
+    </w:p>
+    <w:p>
+      <w:pPr>
+        <w:spacing w:line="270" w:lineRule="exact"/>
+        <w:rPr>
+          <w:rFonts w:ascii="Times New Roman" w:eastAsia="Times New Roman" w:hAnsi="Times New Roman"/>
+        </w:rPr>
+      </w:pPr>
+    </w:p>
+    <w:p>
+      <w:pPr>
+        <w:spacing w:line="270" w:lineRule="exact"/>
+        <w:rPr>
+          <w:rFonts w:ascii="Times New Roman" w:eastAsia="Times New Roman" w:hAnsi="Times New Roman"/>
+        </w:rPr>
+      </w:pPr>
+    </w:p>
+    <w:p>
+      <w:pPr>
+        <w:spacing w:line="270" w:lineRule="exact"/>
+        <w:rPr>
+          <w:rFonts w:ascii="Times New Roman" w:eastAsia="Times New Roman" w:hAnsi="Times New Roman"/>
+        </w:rPr>
+      </w:pPr>
+    </w:p>
+    <w:p>
+      <w:pPr>
+        <w:spacing w:line="270" w:lineRule="exact"/>
+        <w:rPr>
+          <w:rFonts w:ascii="Times New Roman" w:eastAsia="Times New Roman" w:hAnsi="Times New Roman"/>
+        </w:rPr>
+      </w:pPr>
+    </w:p>
+    <w:p>
+      <w:pPr>
+        <w:spacing w:line="0" w:lineRule="atLeast"/>
+        <w:jc w:val="center"/>
+        <w:rPr>
+          <w:rFonts w:ascii="Arial" w:eastAsia="Arial" w:hAnsi="Arial"/>
+          <w:sz w:val="28"/>
+        </w:rPr>
+      </w:pPr>
+      <w:proofErr w:type="spellStart"/>
+      <w:proofErr w:type="gramStart"/>
+      <w:r>
+        <w:rPr>
+          <w:rFonts w:ascii="Arial" w:eastAsia="Arial" w:hAnsi="Arial"/>
+          <w:sz w:val="28"/>
+        </w:rPr>
+        <w:t>propusă</w:t>
+      </w:r>
+      <w:proofErr w:type="spellEnd"/>
       <w:proofErr w:type="gramEnd"/>
       <w:r>
+        <w:rPr>
+          <w:rFonts w:ascii="Arial" w:eastAsia="Arial" w:hAnsi="Arial"/>
+          <w:sz w:val="28"/>
+        </w:rPr>
+        <w:t xml:space="preserve"> de</w:t>
+      </w:r>
+    </w:p>
+    <w:p>
+      <w:pPr>
+        <w:spacing w:line="258" w:lineRule="exact"/>
+        <w:rPr>
+          <w:rFonts w:ascii="Times New Roman" w:eastAsia="Times New Roman" w:hAnsi="Times New Roman"/>
+        </w:rPr>
+      </w:pPr>
+    </w:p>
+    <w:p>
+      <w:pPr>
+        <w:spacing w:line="0" w:lineRule="atLeast"/>
+        <w:jc w:val="center"/>
+        <w:rPr>
+          <w:rFonts w:ascii="Arial Black" w:eastAsia="Arial Black" w:hAnsi="Arial Black"/>
+          <w:b/>
+          <w:sz w:val="24"/>
+        </w:rPr>
+      </w:pPr>
+      <w:proofErr w:type="spellStart"/>
+      <w:r>
+        <w:rPr>
+          <w:rFonts w:ascii="Arial Black" w:eastAsia="Arial Black" w:hAnsi="Arial Black"/>
+          <w:b/>
+          <w:sz w:val="28"/>
+        </w:rPr>
+        <w:t>Nicu</w:t>
+      </w:r>
+      <w:proofErr w:type="spellEnd"/>
+      <w:r>
+        <w:rPr>
+          <w:rFonts w:ascii="Arial Black" w:eastAsia="Arial Black" w:hAnsi="Arial Black"/>
+          <w:b/>
+          <w:sz w:val="28"/>
+          <w:lang w:val="ro-RO"/>
+        </w:rPr>
+        <w:t>ș</w:t>
+      </w:r>
+      <w:r>
+        <w:rPr>
+          <w:rFonts w:ascii="Arial Black" w:eastAsia="Arial Black" w:hAnsi="Arial Black"/>
+          <w:b/>
+          <w:sz w:val="28"/>
+        </w:rPr>
+        <w:t xml:space="preserve">or </w:t>
+      </w:r>
+      <w:r>
+        <w:rPr>
+          <w:rFonts w:ascii="Arial Black" w:eastAsia="Arial Black" w:hAnsi="Arial Black"/>
+          <w:b/>
+          <w:sz w:val="28"/>
+        </w:rPr>
+        <w:t>TURCU</w:t>
+      </w:r>
+    </w:p>
+    <w:p>
+      <w:pPr>
+        <w:spacing w:line="200" w:lineRule="exact"/>
+        <w:rPr>
+          <w:rFonts w:ascii="Times New Roman" w:eastAsia="Times New Roman" w:hAnsi="Times New Roman"/>
+        </w:rPr>
+      </w:pPr>
+    </w:p>
+    <w:p>
+      <w:pPr>
+        <w:spacing w:line="200" w:lineRule="exact"/>
+        <w:rPr>
+          <w:rFonts w:ascii="Times New Roman" w:eastAsia="Times New Roman" w:hAnsi="Times New Roman"/>
+        </w:rPr>
+      </w:pPr>
+    </w:p>
+    <w:p>
+      <w:pPr>
+        <w:spacing w:line="200" w:lineRule="exact"/>
+        <w:rPr>
+          <w:rFonts w:ascii="Times New Roman" w:eastAsia="Times New Roman" w:hAnsi="Times New Roman"/>
+        </w:rPr>
+      </w:pPr>
+    </w:p>
+    <w:p>
+      <w:pPr>
+        <w:spacing w:line="310" w:lineRule="exact"/>
+        <w:rPr>
+          <w:rFonts w:ascii="Times New Roman" w:eastAsia="Times New Roman" w:hAnsi="Times New Roman"/>
+        </w:rPr>
+      </w:pPr>
+    </w:p>
+    <w:p>
+      <w:pPr>
+        <w:spacing w:line="0" w:lineRule="atLeast"/>
+        <w:jc w:val="center"/>
+        <w:rPr>
+          <w:rFonts w:ascii="Arial" w:eastAsia="Arial" w:hAnsi="Arial"/>
+          <w:i/>
+          <w:sz w:val="24"/>
+        </w:rPr>
+      </w:pPr>
+      <w:proofErr w:type="spellStart"/>
+      <w:r>
+        <w:rPr>
+          <w:rFonts w:ascii="Arial Black" w:eastAsia="Arial Black" w:hAnsi="Arial Black"/>
+          <w:b/>
+          <w:sz w:val="24"/>
+        </w:rPr>
+        <w:t>Sesiunea</w:t>
+      </w:r>
+      <w:proofErr w:type="spellEnd"/>
+      <w:r>
+        <w:rPr>
+          <w:rFonts w:ascii="Arial Black" w:eastAsia="Arial Black" w:hAnsi="Arial Black"/>
+          <w:b/>
+          <w:sz w:val="24"/>
+        </w:rPr>
+        <w:t xml:space="preserve">: </w:t>
+      </w:r>
+      <w:proofErr w:type="spellStart"/>
+      <w:r>
+        <w:rPr>
+          <w:rFonts w:ascii="Arial" w:eastAsia="Arial" w:hAnsi="Arial"/>
+          <w:sz w:val="24"/>
+        </w:rPr>
+        <w:t>iulie</w:t>
+      </w:r>
+      <w:proofErr w:type="spellEnd"/>
+      <w:r>
+        <w:rPr>
+          <w:rFonts w:ascii="Arial" w:eastAsia="Arial" w:hAnsi="Arial"/>
+          <w:sz w:val="24"/>
+        </w:rPr>
+        <w:t>, 2018</w:t>
+      </w:r>
+    </w:p>
+    <w:p>
+      <w:pPr>
+        <w:spacing w:line="200" w:lineRule="exact"/>
+        <w:rPr>
+          <w:rFonts w:ascii="Times New Roman" w:eastAsia="Times New Roman" w:hAnsi="Times New Roman"/>
+        </w:rPr>
+      </w:pPr>
+    </w:p>
+    <w:p>
+      <w:pPr>
+        <w:spacing w:line="359" w:lineRule="exact"/>
+        <w:rPr>
+          <w:rFonts w:ascii="Times New Roman" w:eastAsia="Times New Roman" w:hAnsi="Times New Roman"/>
+        </w:rPr>
+      </w:pPr>
+    </w:p>
+    <w:p>
+      <w:pPr>
+        <w:spacing w:line="359" w:lineRule="exact"/>
+        <w:rPr>
+          <w:rFonts w:ascii="Times New Roman" w:eastAsia="Times New Roman" w:hAnsi="Times New Roman"/>
+        </w:rPr>
+      </w:pPr>
+    </w:p>
+    <w:p>
+      <w:pPr>
+        <w:spacing w:line="359" w:lineRule="exact"/>
+        <w:rPr>
+          <w:rFonts w:ascii="Times New Roman" w:eastAsia="Times New Roman" w:hAnsi="Times New Roman"/>
+        </w:rPr>
+      </w:pPr>
+    </w:p>
+    <w:p>
+      <w:pPr>
+        <w:spacing w:line="0" w:lineRule="atLeast"/>
+        <w:jc w:val="center"/>
+        <w:rPr>
+          <w:rFonts w:ascii="Arial" w:eastAsia="Arial Black" w:hAnsi="Arial"/>
+          <w:sz w:val="28"/>
+          <w:szCs w:val="28"/>
+        </w:rPr>
+      </w:pPr>
+      <w:proofErr w:type="spellStart"/>
+      <w:r>
+        <w:rPr>
+          <w:rFonts w:ascii="Arial" w:eastAsia="Arial Black" w:hAnsi="Arial"/>
+          <w:sz w:val="28"/>
+          <w:szCs w:val="28"/>
+        </w:rPr>
+        <w:t>Coordonator</w:t>
+      </w:r>
+      <w:proofErr w:type="spellEnd"/>
+      <w:r>
+        <w:rPr>
+          <w:rFonts w:ascii="Arial" w:eastAsia="Arial Black" w:hAnsi="Arial"/>
+          <w:sz w:val="28"/>
+          <w:szCs w:val="28"/>
+        </w:rPr>
+        <w:t xml:space="preserve"> </w:t>
+      </w:r>
+      <w:proofErr w:type="spellStart"/>
+      <w:r>
+        <w:rPr>
+          <w:rFonts w:ascii="Arial" w:eastAsia="Arial Black" w:hAnsi="Arial"/>
+          <w:sz w:val="28"/>
+          <w:szCs w:val="28"/>
+        </w:rPr>
+        <w:t>științific</w:t>
+      </w:r>
+      <w:proofErr w:type="spellEnd"/>
+    </w:p>
+    <w:p>
+      <w:pPr>
+        <w:spacing w:line="211" w:lineRule="exact"/>
+        <w:rPr>
+          <w:rFonts w:ascii="Times New Roman" w:eastAsia="Times New Roman" w:hAnsi="Times New Roman"/>
+        </w:rPr>
+      </w:pPr>
+    </w:p>
+    <w:p>
+      <w:pPr>
+        <w:spacing w:line="0" w:lineRule="atLeast"/>
+        <w:jc w:val="center"/>
+        <w:rPr>
+          <w:rFonts w:ascii="Arial Black" w:eastAsia="Arial Black" w:hAnsi="Arial Black"/>
+          <w:b/>
+          <w:sz w:val="24"/>
+          <w:lang w:val="ro-RO"/>
+        </w:rPr>
+      </w:pPr>
+      <w:r>
+        <w:rPr>
+          <w:rFonts w:ascii="Arial Black" w:eastAsia="Arial Black" w:hAnsi="Arial Black"/>
+          <w:b/>
+          <w:sz w:val="24"/>
+        </w:rPr>
+        <w:t>Lector Doctor Cristian FR</w:t>
+      </w:r>
+      <w:r>
+        <w:rPr>
+          <w:rFonts w:ascii="Arial Black" w:eastAsia="Arial Black" w:hAnsi="Arial Black"/>
+          <w:b/>
+          <w:sz w:val="24"/>
+          <w:lang w:val="ro-RO"/>
+        </w:rPr>
+        <w:t>ĂSINARU</w:t>
+      </w:r>
+      <w:bookmarkStart w:id="0" w:name="page13"/>
+      <w:bookmarkEnd w:id="0"/>
+    </w:p>
+    <w:p>
+      <w:pPr>
+        <w:spacing w:after="160" w:line="259" w:lineRule="auto"/>
+        <w:rPr>
+          <w:rFonts w:ascii="Arial" w:eastAsia="Arial" w:hAnsi="Arial"/>
+          <w:sz w:val="24"/>
+        </w:rPr>
+      </w:pPr>
+      <w:r>
+        <w:rPr>
+          <w:rFonts w:ascii="Arial" w:eastAsia="Arial" w:hAnsi="Arial"/>
+          <w:sz w:val="24"/>
+        </w:rPr>
+        <w:br w:type="page"/>
+      </w:r>
+    </w:p>
+    <w:p>
+      <w:pPr>
+        <w:spacing w:line="0" w:lineRule="atLeast"/>
+        <w:rPr>
+          <w:rFonts w:ascii="Arial" w:eastAsia="Arial" w:hAnsi="Arial"/>
+          <w:sz w:val="24"/>
+        </w:rPr>
+      </w:pPr>
+    </w:p>
+    <w:p>
+      <w:pPr>
+        <w:spacing w:line="0" w:lineRule="atLeast"/>
+        <w:rPr>
+          <w:rFonts w:ascii="Arial" w:eastAsia="Arial" w:hAnsi="Arial"/>
+          <w:sz w:val="24"/>
+        </w:rPr>
+      </w:pPr>
+    </w:p>
+    <w:p>
+      <w:pPr>
+        <w:spacing w:line="0" w:lineRule="atLeast"/>
+        <w:jc w:val="center"/>
+        <w:rPr>
+          <w:rFonts w:ascii="Arial" w:eastAsia="Arial" w:hAnsi="Arial"/>
+          <w:sz w:val="24"/>
+        </w:rPr>
+      </w:pPr>
+      <w:r>
+        <w:rPr>
+          <w:rFonts w:ascii="Arial" w:eastAsia="Arial" w:hAnsi="Arial"/>
+          <w:sz w:val="24"/>
+        </w:rPr>
+        <w:t>UNIVERSITATEA “ALEXANDRU IOAN CUZA” DIN IAȘI</w:t>
+      </w:r>
+    </w:p>
+    <w:p>
+      <w:pPr>
+        <w:spacing w:line="175" w:lineRule="exact"/>
+        <w:rPr>
+          <w:rFonts w:ascii="Times New Roman" w:eastAsia="Times New Roman" w:hAnsi="Times New Roman"/>
+        </w:rPr>
+      </w:pPr>
+    </w:p>
+    <w:p>
+      <w:pPr>
+        <w:spacing w:line="0" w:lineRule="atLeast"/>
+        <w:jc w:val="center"/>
+        <w:rPr>
+          <w:rFonts w:ascii="Arial Black" w:eastAsia="Arial Black" w:hAnsi="Arial Black"/>
+          <w:b/>
+          <w:sz w:val="28"/>
+        </w:rPr>
+      </w:pPr>
+      <w:r>
+        <w:rPr>
+          <w:rFonts w:ascii="Arial Black" w:eastAsia="Arial Black" w:hAnsi="Arial Black"/>
+          <w:b/>
+          <w:sz w:val="28"/>
+        </w:rPr>
+        <w:t>FACULTATEA DE INFORMATICĂ</w:t>
+      </w:r>
+    </w:p>
+    <w:p>
+      <w:pPr>
+        <w:spacing w:line="200" w:lineRule="exact"/>
+        <w:rPr>
+          <w:rFonts w:ascii="Times New Roman" w:eastAsia="Times New Roman" w:hAnsi="Times New Roman"/>
+        </w:rPr>
+      </w:pPr>
+    </w:p>
+    <w:p>
+      <w:pPr>
+        <w:spacing w:line="200" w:lineRule="exact"/>
+        <w:rPr>
+          <w:rFonts w:ascii="Times New Roman" w:eastAsia="Times New Roman" w:hAnsi="Times New Roman"/>
+        </w:rPr>
+      </w:pPr>
+    </w:p>
+    <w:p>
+      <w:pPr>
+        <w:spacing w:line="200" w:lineRule="exact"/>
+        <w:rPr>
+          <w:rFonts w:ascii="Times New Roman" w:eastAsia="Times New Roman" w:hAnsi="Times New Roman"/>
+        </w:rPr>
+      </w:pPr>
+    </w:p>
+    <w:p>
+      <w:pPr>
+        <w:spacing w:line="200" w:lineRule="exact"/>
+        <w:ind w:right="180"/>
+        <w:rPr>
+          <w:rFonts w:ascii="Times New Roman" w:eastAsia="Times New Roman" w:hAnsi="Times New Roman"/>
+        </w:rPr>
+      </w:pPr>
+    </w:p>
+    <w:p>
+      <w:pPr>
+        <w:spacing w:line="200" w:lineRule="exact"/>
+        <w:rPr>
+          <w:rFonts w:ascii="Times New Roman" w:eastAsia="Times New Roman" w:hAnsi="Times New Roman"/>
+        </w:rPr>
+      </w:pPr>
+    </w:p>
+    <w:p>
+      <w:pPr>
+        <w:spacing w:line="200" w:lineRule="exact"/>
+        <w:rPr>
+          <w:rFonts w:ascii="Times New Roman" w:eastAsia="Times New Roman" w:hAnsi="Times New Roman"/>
+        </w:rPr>
+      </w:pPr>
+    </w:p>
+    <w:p>
+      <w:pPr>
+        <w:spacing w:line="200" w:lineRule="exact"/>
+        <w:rPr>
+          <w:rFonts w:ascii="Times New Roman" w:eastAsia="Times New Roman" w:hAnsi="Times New Roman"/>
+        </w:rPr>
+      </w:pPr>
+    </w:p>
+    <w:p>
+      <w:pPr>
+        <w:spacing w:line="200" w:lineRule="exact"/>
+        <w:rPr>
+          <w:rFonts w:ascii="Times New Roman" w:eastAsia="Times New Roman" w:hAnsi="Times New Roman"/>
+        </w:rPr>
+      </w:pPr>
+    </w:p>
+    <w:p>
+      <w:pPr>
+        <w:spacing w:line="200" w:lineRule="exact"/>
+        <w:rPr>
+          <w:rFonts w:ascii="Times New Roman" w:eastAsia="Times New Roman" w:hAnsi="Times New Roman"/>
+        </w:rPr>
+      </w:pPr>
+    </w:p>
+    <w:p>
+      <w:pPr>
+        <w:spacing w:line="200" w:lineRule="exact"/>
+        <w:rPr>
+          <w:rFonts w:ascii="Times New Roman" w:eastAsia="Times New Roman" w:hAnsi="Times New Roman"/>
+        </w:rPr>
+      </w:pPr>
+    </w:p>
+    <w:p>
+      <w:pPr>
+        <w:spacing w:line="200" w:lineRule="exact"/>
+        <w:rPr>
+          <w:rFonts w:ascii="Times New Roman" w:eastAsia="Times New Roman" w:hAnsi="Times New Roman"/>
+        </w:rPr>
+      </w:pPr>
+    </w:p>
+    <w:p>
+      <w:pPr>
+        <w:spacing w:line="200" w:lineRule="exact"/>
+        <w:rPr>
+          <w:rFonts w:ascii="Times New Roman" w:eastAsia="Times New Roman" w:hAnsi="Times New Roman"/>
+        </w:rPr>
+      </w:pPr>
+    </w:p>
+    <w:p>
+      <w:pPr>
+        <w:spacing w:line="200" w:lineRule="exact"/>
+        <w:rPr>
+          <w:rFonts w:ascii="Times New Roman" w:eastAsia="Times New Roman" w:hAnsi="Times New Roman"/>
+        </w:rPr>
+      </w:pPr>
+    </w:p>
+    <w:p>
+      <w:pPr>
+        <w:spacing w:line="200" w:lineRule="exact"/>
+        <w:rPr>
+          <w:rFonts w:ascii="Times New Roman" w:eastAsia="Times New Roman" w:hAnsi="Times New Roman"/>
+        </w:rPr>
+      </w:pPr>
+    </w:p>
+    <w:p>
+      <w:pPr>
+        <w:spacing w:line="200" w:lineRule="exact"/>
+        <w:rPr>
+          <w:rFonts w:ascii="Times New Roman" w:eastAsia="Times New Roman" w:hAnsi="Times New Roman"/>
+        </w:rPr>
+      </w:pPr>
+    </w:p>
+    <w:p>
+      <w:pPr>
+        <w:spacing w:line="200" w:lineRule="exact"/>
+        <w:rPr>
+          <w:rFonts w:ascii="Times New Roman" w:eastAsia="Times New Roman" w:hAnsi="Times New Roman"/>
+        </w:rPr>
+      </w:pPr>
+    </w:p>
+    <w:p>
+      <w:pPr>
+        <w:spacing w:line="200" w:lineRule="exact"/>
+        <w:rPr>
+          <w:rFonts w:ascii="Times New Roman" w:eastAsia="Times New Roman" w:hAnsi="Times New Roman"/>
+        </w:rPr>
+      </w:pPr>
+    </w:p>
+    <w:p>
+      <w:pPr>
+        <w:spacing w:line="200" w:lineRule="exact"/>
+        <w:rPr>
+          <w:rFonts w:ascii="Times New Roman" w:eastAsia="Times New Roman" w:hAnsi="Times New Roman"/>
+        </w:rPr>
+      </w:pPr>
+    </w:p>
+    <w:p>
+      <w:pPr>
+        <w:spacing w:line="200" w:lineRule="exact"/>
+        <w:rPr>
+          <w:rFonts w:ascii="Times New Roman" w:eastAsia="Times New Roman" w:hAnsi="Times New Roman"/>
+        </w:rPr>
+      </w:pPr>
+    </w:p>
+    <w:p>
+      <w:pPr>
+        <w:spacing w:line="200" w:lineRule="exact"/>
+        <w:rPr>
+          <w:rFonts w:ascii="Times New Roman" w:eastAsia="Times New Roman" w:hAnsi="Times New Roman"/>
+        </w:rPr>
+      </w:pPr>
+    </w:p>
+    <w:p>
+      <w:pPr>
+        <w:spacing w:line="200" w:lineRule="exact"/>
+        <w:rPr>
+          <w:rFonts w:ascii="Times New Roman" w:eastAsia="Times New Roman" w:hAnsi="Times New Roman"/>
+        </w:rPr>
+      </w:pPr>
+    </w:p>
+    <w:p>
+      <w:pPr>
+        <w:spacing w:line="200" w:lineRule="exact"/>
+        <w:rPr>
+          <w:rFonts w:ascii="Times New Roman" w:eastAsia="Times New Roman" w:hAnsi="Times New Roman"/>
+        </w:rPr>
+      </w:pPr>
+    </w:p>
+    <w:p>
+      <w:pPr>
+        <w:spacing w:line="282" w:lineRule="exact"/>
+        <w:rPr>
+          <w:rFonts w:ascii="Times New Roman" w:eastAsia="Times New Roman" w:hAnsi="Times New Roman"/>
+        </w:rPr>
+      </w:pPr>
+    </w:p>
+    <w:p>
+      <w:pPr>
+        <w:spacing w:line="0" w:lineRule="atLeast"/>
+        <w:jc w:val="center"/>
         <w:rPr>
           <w:rFonts w:ascii="Arial Black" w:eastAsia="Arial Black" w:hAnsi="Arial Black"/>
           <w:b/>
           <w:sz w:val="48"/>
           <w:szCs w:val="52"/>
         </w:rPr>
-        <w:t xml:space="preserve"> tip Smart Home</w:t>
-      </w:r>
-    </w:p>
-    <w:p>
-      <w:pPr>
-        <w:spacing w:line="200" w:lineRule="exact"/>
-        <w:rPr>
-          <w:rFonts w:ascii="Times New Roman" w:eastAsia="Times New Roman" w:hAnsi="Times New Roman"/>
-        </w:rPr>
-      </w:pPr>
-    </w:p>
-    <w:p>
-      <w:pPr>
-        <w:spacing w:line="200" w:lineRule="exact"/>
-        <w:rPr>
-          <w:rFonts w:ascii="Times New Roman" w:eastAsia="Times New Roman" w:hAnsi="Times New Roman"/>
-        </w:rPr>
-      </w:pPr>
-    </w:p>
-    <w:p>
-      <w:pPr>
-        <w:spacing w:line="200" w:lineRule="exact"/>
-        <w:rPr>
-          <w:rFonts w:ascii="Times New Roman" w:eastAsia="Times New Roman" w:hAnsi="Times New Roman"/>
-        </w:rPr>
-      </w:pPr>
-    </w:p>
-    <w:p>
-      <w:pPr>
-        <w:spacing w:line="270" w:lineRule="exact"/>
-        <w:rPr>
-          <w:rFonts w:ascii="Times New Roman" w:eastAsia="Times New Roman" w:hAnsi="Times New Roman"/>
-        </w:rPr>
-      </w:pPr>
-    </w:p>
-    <w:p>
-      <w:pPr>
-        <w:spacing w:line="270" w:lineRule="exact"/>
-        <w:rPr>
-          <w:rFonts w:ascii="Times New Roman" w:eastAsia="Times New Roman" w:hAnsi="Times New Roman"/>
-        </w:rPr>
-      </w:pPr>
-    </w:p>
-    <w:p>
-      <w:pPr>
-        <w:spacing w:line="270" w:lineRule="exact"/>
-        <w:rPr>
-          <w:rFonts w:ascii="Times New Roman" w:eastAsia="Times New Roman" w:hAnsi="Times New Roman"/>
-        </w:rPr>
-      </w:pPr>
-    </w:p>
-    <w:p>
-      <w:pPr>
-        <w:spacing w:line="270" w:lineRule="exact"/>
+      </w:pPr>
+      <w:proofErr w:type="spellStart"/>
+      <w:r>
+        <w:rPr>
+          <w:rFonts w:ascii="Arial Black" w:eastAsia="Arial Black" w:hAnsi="Arial Black"/>
+          <w:b/>
+          <w:sz w:val="48"/>
+          <w:szCs w:val="52"/>
+        </w:rPr>
+        <w:t>Implementarea</w:t>
+      </w:r>
+      <w:proofErr w:type="spellEnd"/>
+      <w:r>
+        <w:rPr>
+          <w:rFonts w:ascii="Arial Black" w:eastAsia="Arial Black" w:hAnsi="Arial Black"/>
+          <w:b/>
+          <w:sz w:val="48"/>
+          <w:szCs w:val="52"/>
+        </w:rPr>
+        <w:t xml:space="preserve"> </w:t>
+      </w:r>
+      <w:proofErr w:type="spellStart"/>
+      <w:r>
+        <w:rPr>
+          <w:rFonts w:ascii="Arial Black" w:eastAsia="Arial Black" w:hAnsi="Arial Black"/>
+          <w:b/>
+          <w:sz w:val="48"/>
+          <w:szCs w:val="52"/>
+        </w:rPr>
+        <w:t>unui</w:t>
+      </w:r>
+      <w:proofErr w:type="spellEnd"/>
+      <w:r>
+        <w:rPr>
+          <w:rFonts w:ascii="Arial Black" w:eastAsia="Arial Black" w:hAnsi="Arial Black"/>
+          <w:b/>
+          <w:sz w:val="48"/>
+          <w:szCs w:val="52"/>
+        </w:rPr>
+        <w:t xml:space="preserve"> </w:t>
+      </w:r>
+      <w:proofErr w:type="spellStart"/>
+      <w:r>
+        <w:rPr>
+          <w:rFonts w:ascii="Arial Black" w:eastAsia="Arial Black" w:hAnsi="Arial Black"/>
+          <w:b/>
+          <w:sz w:val="48"/>
+          <w:szCs w:val="52"/>
+        </w:rPr>
+        <w:t>sistem</w:t>
+      </w:r>
+      <w:proofErr w:type="spellEnd"/>
+      <w:r>
+        <w:rPr>
+          <w:rFonts w:ascii="Arial Black" w:eastAsia="Arial Black" w:hAnsi="Arial Black"/>
+          <w:b/>
+          <w:sz w:val="48"/>
+          <w:szCs w:val="52"/>
+        </w:rPr>
+        <w:t xml:space="preserve"> software</w:t>
+      </w:r>
+      <w:r>
+        <w:rPr>
+          <w:rFonts w:ascii="Arial Black" w:eastAsia="Arial Black" w:hAnsi="Arial Black"/>
+          <w:b/>
+          <w:sz w:val="48"/>
+          <w:szCs w:val="52"/>
+        </w:rPr>
+        <w:t xml:space="preserve"> de tip Smart Home</w:t>
+      </w:r>
+    </w:p>
+    <w:p>
+      <w:pPr>
+        <w:spacing w:line="200" w:lineRule="exact"/>
+        <w:rPr>
+          <w:rFonts w:ascii="Times New Roman" w:eastAsia="Times New Roman" w:hAnsi="Times New Roman"/>
+        </w:rPr>
+      </w:pPr>
+    </w:p>
+    <w:p>
+      <w:pPr>
+        <w:spacing w:line="200" w:lineRule="exact"/>
+        <w:rPr>
+          <w:rFonts w:ascii="Times New Roman" w:eastAsia="Times New Roman" w:hAnsi="Times New Roman"/>
+        </w:rPr>
+      </w:pPr>
+    </w:p>
+    <w:p>
+      <w:pPr>
+        <w:spacing w:line="313" w:lineRule="exact"/>
+        <w:rPr>
+          <w:rFonts w:ascii="Times New Roman" w:eastAsia="Times New Roman" w:hAnsi="Times New Roman"/>
+        </w:rPr>
+      </w:pPr>
+    </w:p>
+    <w:p>
+      <w:pPr>
+        <w:spacing w:line="313" w:lineRule="exact"/>
+        <w:rPr>
+          <w:rFonts w:ascii="Times New Roman" w:eastAsia="Times New Roman" w:hAnsi="Times New Roman"/>
+        </w:rPr>
+      </w:pPr>
+    </w:p>
+    <w:p>
+      <w:pPr>
+        <w:spacing w:line="313" w:lineRule="exact"/>
+        <w:rPr>
+          <w:rFonts w:ascii="Times New Roman" w:eastAsia="Times New Roman" w:hAnsi="Times New Roman"/>
+        </w:rPr>
+      </w:pPr>
+    </w:p>
+    <w:p>
+      <w:pPr>
+        <w:spacing w:line="313" w:lineRule="exact"/>
+        <w:rPr>
+          <w:rFonts w:ascii="Times New Roman" w:eastAsia="Times New Roman" w:hAnsi="Times New Roman"/>
+        </w:rPr>
+      </w:pPr>
+    </w:p>
+    <w:p>
+      <w:pPr>
+        <w:spacing w:line="313" w:lineRule="exact"/>
+        <w:rPr>
+          <w:rFonts w:ascii="Times New Roman" w:eastAsia="Times New Roman" w:hAnsi="Times New Roman"/>
+        </w:rPr>
+      </w:pPr>
+    </w:p>
+    <w:p>
+      <w:pPr>
+        <w:spacing w:line="313" w:lineRule="exact"/>
         <w:rPr>
           <w:rFonts w:ascii="Times New Roman" w:eastAsia="Times New Roman" w:hAnsi="Times New Roman"/>
         </w:rPr>
@@ -544,45 +1205,9 @@
         <w:spacing w:line="0" w:lineRule="atLeast"/>
         <w:jc w:val="center"/>
         <w:rPr>
-          <w:rFonts w:ascii="Arial" w:eastAsia="Arial" w:hAnsi="Arial"/>
-          <w:sz w:val="28"/>
-        </w:rPr>
-      </w:pPr>
-      <w:proofErr w:type="spellStart"/>
-      <w:proofErr w:type="gramStart"/>
-      <w:r>
-        <w:rPr>
-          <w:rFonts w:ascii="Arial" w:eastAsia="Arial" w:hAnsi="Arial"/>
-          <w:sz w:val="28"/>
-        </w:rPr>
-        <w:t>propusă</w:t>
-      </w:r>
-      <w:proofErr w:type="spellEnd"/>
-      <w:proofErr w:type="gramEnd"/>
-      <w:r>
-        <w:rPr>
-          <w:rFonts w:ascii="Arial" w:eastAsia="Arial" w:hAnsi="Arial"/>
-          <w:sz w:val="28"/>
-        </w:rPr>
-        <w:t xml:space="preserve"> de</w:t>
-      </w:r>
-    </w:p>
-    <w:p>
-      <w:pPr>
-        <w:spacing w:line="258" w:lineRule="exact"/>
-        <w:rPr>
-          <w:rFonts w:ascii="Times New Roman" w:eastAsia="Times New Roman" w:hAnsi="Times New Roman"/>
-        </w:rPr>
-      </w:pPr>
-    </w:p>
-    <w:p>
-      <w:pPr>
-        <w:spacing w:line="0" w:lineRule="atLeast"/>
-        <w:jc w:val="center"/>
-        <w:rPr>
           <w:rFonts w:ascii="Arial Black" w:eastAsia="Arial Black" w:hAnsi="Arial Black"/>
           <w:b/>
-          <w:sz w:val="24"/>
+          <w:sz w:val="28"/>
         </w:rPr>
       </w:pPr>
       <w:proofErr w:type="spellStart"/>
@@ -610,462 +1235,168 @@
           <w:b/>
           <w:sz w:val="28"/>
         </w:rPr>
-        <w:t xml:space="preserve">or </w:t>
-      </w:r>
+        <w:t>or TURCU</w:t>
+      </w:r>
+    </w:p>
+    <w:p>
+      <w:pPr>
+        <w:spacing w:line="200" w:lineRule="exact"/>
+        <w:rPr>
+          <w:rFonts w:ascii="Times New Roman" w:eastAsia="Times New Roman" w:hAnsi="Times New Roman"/>
+        </w:rPr>
+      </w:pPr>
+    </w:p>
+    <w:p>
+      <w:pPr>
+        <w:spacing w:line="317" w:lineRule="exact"/>
+        <w:rPr>
+          <w:rFonts w:ascii="Times New Roman" w:eastAsia="Times New Roman" w:hAnsi="Times New Roman"/>
+        </w:rPr>
+      </w:pPr>
+    </w:p>
+    <w:p>
+      <w:pPr>
+        <w:spacing w:line="317" w:lineRule="exact"/>
+        <w:rPr>
+          <w:rFonts w:ascii="Times New Roman" w:eastAsia="Times New Roman" w:hAnsi="Times New Roman"/>
+        </w:rPr>
+      </w:pPr>
+    </w:p>
+    <w:p>
+      <w:pPr>
+        <w:spacing w:line="0" w:lineRule="atLeast"/>
+        <w:jc w:val="center"/>
+        <w:rPr>
+          <w:rFonts w:ascii="Arial" w:eastAsia="Arial" w:hAnsi="Arial"/>
+          <w:i/>
+          <w:sz w:val="28"/>
+        </w:rPr>
+      </w:pPr>
+      <w:proofErr w:type="spellStart"/>
       <w:r>
         <w:rPr>
           <w:rFonts w:ascii="Arial Black" w:eastAsia="Arial Black" w:hAnsi="Arial Black"/>
           <w:b/>
           <w:sz w:val="28"/>
         </w:rPr>
-        <w:t>TURCU</w:t>
-      </w:r>
-    </w:p>
-    <w:p>
-      <w:pPr>
-        <w:spacing w:line="200" w:lineRule="exact"/>
-        <w:rPr>
-          <w:rFonts w:ascii="Times New Roman" w:eastAsia="Times New Roman" w:hAnsi="Times New Roman"/>
-        </w:rPr>
-      </w:pPr>
-    </w:p>
-    <w:p>
-      <w:pPr>
-        <w:spacing w:line="200" w:lineRule="exact"/>
-        <w:rPr>
-          <w:rFonts w:ascii="Times New Roman" w:eastAsia="Times New Roman" w:hAnsi="Times New Roman"/>
-        </w:rPr>
-      </w:pPr>
-    </w:p>
-    <w:p>
-      <w:pPr>
-        <w:spacing w:line="200" w:lineRule="exact"/>
-        <w:rPr>
-          <w:rFonts w:ascii="Times New Roman" w:eastAsia="Times New Roman" w:hAnsi="Times New Roman"/>
-        </w:rPr>
-      </w:pPr>
-    </w:p>
-    <w:p>
-      <w:pPr>
-        <w:spacing w:line="310" w:lineRule="exact"/>
-        <w:rPr>
-          <w:rFonts w:ascii="Times New Roman" w:eastAsia="Times New Roman" w:hAnsi="Times New Roman"/>
-        </w:rPr>
-      </w:pPr>
-    </w:p>
-    <w:p>
-      <w:pPr>
-        <w:spacing w:line="0" w:lineRule="atLeast"/>
-        <w:jc w:val="center"/>
+        <w:t>Sesiunea</w:t>
+      </w:r>
+      <w:proofErr w:type="spellEnd"/>
+      <w:r>
         <w:rPr>
           <w:rFonts w:ascii="Arial" w:eastAsia="Arial" w:hAnsi="Arial"/>
-          <w:i/>
-          <w:sz w:val="24"/>
-        </w:rPr>
-      </w:pPr>
-      <w:proofErr w:type="spellStart"/>
-      <w:r>
-        <w:rPr>
-          <w:rFonts w:ascii="Arial Black" w:eastAsia="Arial Black" w:hAnsi="Arial Black"/>
           <w:b/>
-          <w:sz w:val="24"/>
-        </w:rPr>
-        <w:t>Sesiunea</w:t>
-      </w:r>
-      <w:proofErr w:type="spellEnd"/>
-      <w:r>
-        <w:rPr>
-          <w:rFonts w:ascii="Arial Black" w:eastAsia="Arial Black" w:hAnsi="Arial Black"/>
-          <w:b/>
-          <w:sz w:val="24"/>
-        </w:rPr>
-        <w:t xml:space="preserve">: </w:t>
-      </w:r>
-      <w:proofErr w:type="spellStart"/>
-      <w:r>
-        <w:rPr>
-          <w:rFonts w:ascii="Arial" w:eastAsia="Arial" w:hAnsi="Arial"/>
-          <w:sz w:val="24"/>
-        </w:rPr>
-        <w:t>iulie</w:t>
-      </w:r>
-      <w:proofErr w:type="spellEnd"/>
-      <w:r>
-        <w:rPr>
-          <w:rFonts w:ascii="Arial" w:eastAsia="Arial" w:hAnsi="Arial"/>
-          <w:sz w:val="24"/>
-        </w:rPr>
-        <w:t>, 2018</w:t>
-      </w:r>
-    </w:p>
-    <w:p>
-      <w:pPr>
-        <w:spacing w:line="200" w:lineRule="exact"/>
-        <w:rPr>
-          <w:rFonts w:ascii="Times New Roman" w:eastAsia="Times New Roman" w:hAnsi="Times New Roman"/>
-        </w:rPr>
-      </w:pPr>
-    </w:p>
-    <w:p>
-      <w:pPr>
-        <w:spacing w:line="359" w:lineRule="exact"/>
-        <w:rPr>
-          <w:rFonts w:ascii="Times New Roman" w:eastAsia="Times New Roman" w:hAnsi="Times New Roman"/>
-        </w:rPr>
-      </w:pPr>
-    </w:p>
-    <w:p>
-      <w:pPr>
-        <w:spacing w:line="359" w:lineRule="exact"/>
-        <w:rPr>
-          <w:rFonts w:ascii="Times New Roman" w:eastAsia="Times New Roman" w:hAnsi="Times New Roman"/>
-        </w:rPr>
-      </w:pPr>
-    </w:p>
-    <w:p>
-      <w:pPr>
-        <w:spacing w:line="359" w:lineRule="exact"/>
-        <w:rPr>
-          <w:rFonts w:ascii="Times New Roman" w:eastAsia="Times New Roman" w:hAnsi="Times New Roman"/>
-        </w:rPr>
-      </w:pPr>
-    </w:p>
-    <w:p>
-      <w:pPr>
-        <w:spacing w:line="0" w:lineRule="atLeast"/>
-        <w:jc w:val="center"/>
-        <w:rPr>
-          <w:rFonts w:ascii="Arial" w:eastAsia="Arial Black" w:hAnsi="Arial"/>
           <w:sz w:val="28"/>
-          <w:szCs w:val="28"/>
-        </w:rPr>
-      </w:pPr>
-      <w:proofErr w:type="spellStart"/>
-      <w:r>
-        <w:rPr>
-          <w:rFonts w:ascii="Arial" w:eastAsia="Arial Black" w:hAnsi="Arial"/>
-          <w:sz w:val="28"/>
-          <w:szCs w:val="28"/>
-        </w:rPr>
-        <w:t>Coordonator</w:t>
-      </w:r>
-      <w:proofErr w:type="spellEnd"/>
-      <w:r>
-        <w:rPr>
-          <w:rFonts w:ascii="Arial" w:eastAsia="Arial Black" w:hAnsi="Arial"/>
-          <w:sz w:val="28"/>
-          <w:szCs w:val="28"/>
-        </w:rPr>
-        <w:t xml:space="preserve"> </w:t>
-      </w:r>
-      <w:proofErr w:type="spellStart"/>
-      <w:r>
-        <w:rPr>
-          <w:rFonts w:ascii="Arial" w:eastAsia="Arial Black" w:hAnsi="Arial"/>
-          <w:sz w:val="28"/>
-          <w:szCs w:val="28"/>
-        </w:rPr>
-        <w:t>științific</w:t>
-      </w:r>
-      <w:proofErr w:type="spellEnd"/>
-    </w:p>
-    <w:p>
-      <w:pPr>
-        <w:spacing w:line="211" w:lineRule="exact"/>
-        <w:rPr>
-          <w:rFonts w:ascii="Times New Roman" w:eastAsia="Times New Roman" w:hAnsi="Times New Roman"/>
-        </w:rPr>
-      </w:pPr>
-    </w:p>
-    <w:p>
-      <w:pPr>
-        <w:spacing w:line="0" w:lineRule="atLeast"/>
-        <w:jc w:val="center"/>
-        <w:rPr>
-          <w:rFonts w:ascii="Arial Black" w:eastAsia="Arial Black" w:hAnsi="Arial Black"/>
-          <w:b/>
-          <w:sz w:val="24"/>
-          <w:lang w:val="ro-RO"/>
-        </w:rPr>
-      </w:pPr>
-      <w:r>
-        <w:rPr>
-          <w:rFonts w:ascii="Arial Black" w:eastAsia="Arial Black" w:hAnsi="Arial Black"/>
-          <w:b/>
-          <w:sz w:val="24"/>
-        </w:rPr>
-        <w:t>Lector Doctor Cristian FR</w:t>
-      </w:r>
-      <w:r>
-        <w:rPr>
-          <w:rFonts w:ascii="Arial Black" w:eastAsia="Arial Black" w:hAnsi="Arial Black"/>
-          <w:b/>
-          <w:sz w:val="24"/>
-          <w:lang w:val="ro-RO"/>
-        </w:rPr>
-        <w:t>ĂSINARU</w:t>
-      </w:r>
-      <w:bookmarkStart w:id="1" w:name="page13"/>
-      <w:bookmarkEnd w:id="1"/>
-    </w:p>
-    <w:p>
-      <w:pPr>
-        <w:spacing w:after="160" w:line="259" w:lineRule="auto"/>
-        <w:rPr>
-          <w:rFonts w:ascii="Arial" w:eastAsia="Arial" w:hAnsi="Arial"/>
-          <w:sz w:val="24"/>
-        </w:rPr>
-      </w:pPr>
-      <w:r>
-        <w:rPr>
-          <w:rFonts w:ascii="Arial" w:eastAsia="Arial" w:hAnsi="Arial"/>
-          <w:sz w:val="24"/>
-        </w:rPr>
-        <w:br w:type="page"/>
-      </w:r>
-    </w:p>
-    <w:p>
-      <w:pPr>
-        <w:spacing w:line="0" w:lineRule="atLeast"/>
-        <w:rPr>
-          <w:rFonts w:ascii="Arial" w:eastAsia="Arial" w:hAnsi="Arial"/>
-          <w:sz w:val="24"/>
-        </w:rPr>
-      </w:pPr>
-    </w:p>
-    <w:p>
-      <w:pPr>
-        <w:spacing w:line="0" w:lineRule="atLeast"/>
-        <w:rPr>
-          <w:rFonts w:ascii="Arial" w:eastAsia="Arial" w:hAnsi="Arial"/>
-          <w:sz w:val="24"/>
-        </w:rPr>
-      </w:pPr>
-    </w:p>
-    <w:p>
-      <w:pPr>
-        <w:spacing w:line="0" w:lineRule="atLeast"/>
-        <w:jc w:val="center"/>
-        <w:rPr>
-          <w:rFonts w:ascii="Arial" w:eastAsia="Arial" w:hAnsi="Arial"/>
-          <w:sz w:val="24"/>
-        </w:rPr>
-      </w:pPr>
-      <w:r>
-        <w:rPr>
-          <w:rFonts w:ascii="Arial" w:eastAsia="Arial" w:hAnsi="Arial"/>
-          <w:sz w:val="24"/>
-        </w:rPr>
-        <w:t>UNIVERSITATEA “ALEXANDRU IOAN CUZA” DIN IAȘI</w:t>
-      </w:r>
-    </w:p>
-    <w:p>
-      <w:pPr>
-        <w:spacing w:line="175" w:lineRule="exact"/>
-        <w:rPr>
-          <w:rFonts w:ascii="Times New Roman" w:eastAsia="Times New Roman" w:hAnsi="Times New Roman"/>
-        </w:rPr>
-      </w:pPr>
-    </w:p>
-    <w:p>
-      <w:pPr>
-        <w:spacing w:line="0" w:lineRule="atLeast"/>
-        <w:jc w:val="center"/>
+        </w:rPr>
+        <w:t>:</w:t>
+      </w:r>
+      <w:r>
         <w:rPr>
           <w:rFonts w:ascii="Arial Black" w:eastAsia="Arial Black" w:hAnsi="Arial Black"/>
           <w:b/>
           <w:sz w:val="28"/>
         </w:rPr>
-      </w:pPr>
-      <w:r>
-        <w:rPr>
-          <w:rFonts w:ascii="Arial Black" w:eastAsia="Arial Black" w:hAnsi="Arial Black"/>
-          <w:b/>
+        <w:t xml:space="preserve"> </w:t>
+      </w:r>
+      <w:proofErr w:type="spellStart"/>
+      <w:r>
+        <w:rPr>
+          <w:rFonts w:ascii="Arial" w:eastAsia="Arial" w:hAnsi="Arial"/>
           <w:sz w:val="28"/>
         </w:rPr>
-        <w:t>FACULTATEA DE INFORMATICĂ</w:t>
-      </w:r>
-    </w:p>
-    <w:p>
-      <w:pPr>
-        <w:spacing w:line="200" w:lineRule="exact"/>
-        <w:rPr>
-          <w:rFonts w:ascii="Times New Roman" w:eastAsia="Times New Roman" w:hAnsi="Times New Roman"/>
-        </w:rPr>
-      </w:pPr>
-    </w:p>
-    <w:p>
-      <w:pPr>
-        <w:spacing w:line="200" w:lineRule="exact"/>
-        <w:rPr>
-          <w:rFonts w:ascii="Times New Roman" w:eastAsia="Times New Roman" w:hAnsi="Times New Roman"/>
-        </w:rPr>
-      </w:pPr>
-    </w:p>
-    <w:p>
-      <w:pPr>
-        <w:spacing w:line="200" w:lineRule="exact"/>
-        <w:rPr>
-          <w:rFonts w:ascii="Times New Roman" w:eastAsia="Times New Roman" w:hAnsi="Times New Roman"/>
-        </w:rPr>
-      </w:pPr>
-    </w:p>
-    <w:p>
-      <w:pPr>
-        <w:spacing w:line="200" w:lineRule="exact"/>
-        <w:ind w:right="180"/>
-        <w:rPr>
-          <w:rFonts w:ascii="Times New Roman" w:eastAsia="Times New Roman" w:hAnsi="Times New Roman"/>
-        </w:rPr>
-      </w:pPr>
-    </w:p>
-    <w:p>
-      <w:pPr>
-        <w:spacing w:line="200" w:lineRule="exact"/>
-        <w:rPr>
-          <w:rFonts w:ascii="Times New Roman" w:eastAsia="Times New Roman" w:hAnsi="Times New Roman"/>
-        </w:rPr>
-      </w:pPr>
-    </w:p>
-    <w:p>
-      <w:pPr>
-        <w:spacing w:line="200" w:lineRule="exact"/>
-        <w:rPr>
-          <w:rFonts w:ascii="Times New Roman" w:eastAsia="Times New Roman" w:hAnsi="Times New Roman"/>
-        </w:rPr>
-      </w:pPr>
-    </w:p>
-    <w:p>
-      <w:pPr>
-        <w:spacing w:line="200" w:lineRule="exact"/>
-        <w:rPr>
-          <w:rFonts w:ascii="Times New Roman" w:eastAsia="Times New Roman" w:hAnsi="Times New Roman"/>
-        </w:rPr>
-      </w:pPr>
-    </w:p>
-    <w:p>
-      <w:pPr>
-        <w:spacing w:line="200" w:lineRule="exact"/>
-        <w:rPr>
-          <w:rFonts w:ascii="Times New Roman" w:eastAsia="Times New Roman" w:hAnsi="Times New Roman"/>
-        </w:rPr>
-      </w:pPr>
-    </w:p>
-    <w:p>
-      <w:pPr>
-        <w:spacing w:line="200" w:lineRule="exact"/>
-        <w:rPr>
-          <w:rFonts w:ascii="Times New Roman" w:eastAsia="Times New Roman" w:hAnsi="Times New Roman"/>
-        </w:rPr>
-      </w:pPr>
-    </w:p>
-    <w:p>
-      <w:pPr>
-        <w:spacing w:line="200" w:lineRule="exact"/>
-        <w:rPr>
-          <w:rFonts w:ascii="Times New Roman" w:eastAsia="Times New Roman" w:hAnsi="Times New Roman"/>
-        </w:rPr>
-      </w:pPr>
-    </w:p>
-    <w:p>
-      <w:pPr>
-        <w:spacing w:line="200" w:lineRule="exact"/>
-        <w:rPr>
-          <w:rFonts w:ascii="Times New Roman" w:eastAsia="Times New Roman" w:hAnsi="Times New Roman"/>
-        </w:rPr>
-      </w:pPr>
-    </w:p>
-    <w:p>
-      <w:pPr>
-        <w:spacing w:line="200" w:lineRule="exact"/>
-        <w:rPr>
-          <w:rFonts w:ascii="Times New Roman" w:eastAsia="Times New Roman" w:hAnsi="Times New Roman"/>
-        </w:rPr>
-      </w:pPr>
-    </w:p>
-    <w:p>
-      <w:pPr>
-        <w:spacing w:line="200" w:lineRule="exact"/>
-        <w:rPr>
-          <w:rFonts w:ascii="Times New Roman" w:eastAsia="Times New Roman" w:hAnsi="Times New Roman"/>
-        </w:rPr>
-      </w:pPr>
-    </w:p>
-    <w:p>
-      <w:pPr>
-        <w:spacing w:line="200" w:lineRule="exact"/>
-        <w:rPr>
-          <w:rFonts w:ascii="Times New Roman" w:eastAsia="Times New Roman" w:hAnsi="Times New Roman"/>
-        </w:rPr>
-      </w:pPr>
-    </w:p>
-    <w:p>
-      <w:pPr>
-        <w:spacing w:line="200" w:lineRule="exact"/>
-        <w:rPr>
-          <w:rFonts w:ascii="Times New Roman" w:eastAsia="Times New Roman" w:hAnsi="Times New Roman"/>
-        </w:rPr>
-      </w:pPr>
-    </w:p>
-    <w:p>
-      <w:pPr>
-        <w:spacing w:line="200" w:lineRule="exact"/>
-        <w:rPr>
-          <w:rFonts w:ascii="Times New Roman" w:eastAsia="Times New Roman" w:hAnsi="Times New Roman"/>
-        </w:rPr>
-      </w:pPr>
-    </w:p>
-    <w:p>
-      <w:pPr>
-        <w:spacing w:line="200" w:lineRule="exact"/>
-        <w:rPr>
-          <w:rFonts w:ascii="Times New Roman" w:eastAsia="Times New Roman" w:hAnsi="Times New Roman"/>
-        </w:rPr>
-      </w:pPr>
-    </w:p>
-    <w:p>
-      <w:pPr>
-        <w:spacing w:line="200" w:lineRule="exact"/>
-        <w:rPr>
-          <w:rFonts w:ascii="Times New Roman" w:eastAsia="Times New Roman" w:hAnsi="Times New Roman"/>
-        </w:rPr>
-      </w:pPr>
-    </w:p>
-    <w:p>
-      <w:pPr>
-        <w:spacing w:line="200" w:lineRule="exact"/>
-        <w:rPr>
-          <w:rFonts w:ascii="Times New Roman" w:eastAsia="Times New Roman" w:hAnsi="Times New Roman"/>
-        </w:rPr>
-      </w:pPr>
-    </w:p>
-    <w:p>
-      <w:pPr>
-        <w:spacing w:line="200" w:lineRule="exact"/>
-        <w:rPr>
-          <w:rFonts w:ascii="Times New Roman" w:eastAsia="Times New Roman" w:hAnsi="Times New Roman"/>
-        </w:rPr>
-      </w:pPr>
-    </w:p>
-    <w:p>
-      <w:pPr>
-        <w:spacing w:line="200" w:lineRule="exact"/>
-        <w:rPr>
-          <w:rFonts w:ascii="Times New Roman" w:eastAsia="Times New Roman" w:hAnsi="Times New Roman"/>
-        </w:rPr>
-      </w:pPr>
-    </w:p>
-    <w:p>
-      <w:pPr>
-        <w:spacing w:line="200" w:lineRule="exact"/>
-        <w:rPr>
-          <w:rFonts w:ascii="Times New Roman" w:eastAsia="Times New Roman" w:hAnsi="Times New Roman"/>
-        </w:rPr>
-      </w:pPr>
-    </w:p>
-    <w:p>
-      <w:pPr>
-        <w:spacing w:line="282" w:lineRule="exact"/>
+        <w:t>iulie</w:t>
+      </w:r>
+      <w:proofErr w:type="spellEnd"/>
+      <w:r>
+        <w:rPr>
+          <w:rFonts w:ascii="Arial" w:eastAsia="Arial" w:hAnsi="Arial"/>
+          <w:sz w:val="28"/>
+        </w:rPr>
+        <w:t xml:space="preserve">, </w:t>
+      </w:r>
+      <w:r>
+        <w:rPr>
+          <w:rFonts w:ascii="Arial" w:eastAsia="Arial" w:hAnsi="Arial"/>
+          <w:sz w:val="28"/>
+        </w:rPr>
+        <w:t>2018</w:t>
+      </w:r>
+    </w:p>
+    <w:p>
+      <w:pPr>
+        <w:spacing w:line="200" w:lineRule="exact"/>
+        <w:rPr>
+          <w:rFonts w:ascii="Times New Roman" w:eastAsia="Times New Roman" w:hAnsi="Times New Roman"/>
+        </w:rPr>
+      </w:pPr>
+    </w:p>
+    <w:p>
+      <w:pPr>
+        <w:spacing w:line="200" w:lineRule="exact"/>
+        <w:rPr>
+          <w:rFonts w:ascii="Times New Roman" w:eastAsia="Times New Roman" w:hAnsi="Times New Roman"/>
+        </w:rPr>
+      </w:pPr>
+    </w:p>
+    <w:p>
+      <w:pPr>
+        <w:spacing w:line="200" w:lineRule="exact"/>
+        <w:rPr>
+          <w:rFonts w:ascii="Times New Roman" w:eastAsia="Times New Roman" w:hAnsi="Times New Roman"/>
+        </w:rPr>
+      </w:pPr>
+    </w:p>
+    <w:p>
+      <w:pPr>
+        <w:spacing w:line="200" w:lineRule="exact"/>
+        <w:rPr>
+          <w:rFonts w:ascii="Times New Roman" w:eastAsia="Times New Roman" w:hAnsi="Times New Roman"/>
+        </w:rPr>
+      </w:pPr>
+    </w:p>
+    <w:p>
+      <w:pPr>
+        <w:spacing w:line="200" w:lineRule="exact"/>
+        <w:rPr>
+          <w:rFonts w:ascii="Times New Roman" w:eastAsia="Times New Roman" w:hAnsi="Times New Roman"/>
+        </w:rPr>
+      </w:pPr>
+    </w:p>
+    <w:p>
+      <w:pPr>
+        <w:spacing w:line="200" w:lineRule="exact"/>
+        <w:rPr>
+          <w:rFonts w:ascii="Times New Roman" w:eastAsia="Times New Roman" w:hAnsi="Times New Roman"/>
+        </w:rPr>
+      </w:pPr>
+    </w:p>
+    <w:p>
+      <w:pPr>
+        <w:spacing w:line="200" w:lineRule="exact"/>
+        <w:rPr>
+          <w:rFonts w:ascii="Times New Roman" w:eastAsia="Times New Roman" w:hAnsi="Times New Roman"/>
+        </w:rPr>
+      </w:pPr>
+    </w:p>
+    <w:p>
+      <w:pPr>
+        <w:spacing w:line="200" w:lineRule="exact"/>
+        <w:rPr>
+          <w:rFonts w:ascii="Times New Roman" w:eastAsia="Times New Roman" w:hAnsi="Times New Roman"/>
+        </w:rPr>
+      </w:pPr>
+    </w:p>
+    <w:p>
+      <w:pPr>
+        <w:spacing w:line="200" w:lineRule="exact"/>
+        <w:rPr>
+          <w:rFonts w:ascii="Times New Roman" w:eastAsia="Times New Roman" w:hAnsi="Times New Roman"/>
+        </w:rPr>
+      </w:pPr>
+    </w:p>
+    <w:p>
+      <w:pPr>
+        <w:spacing w:line="357" w:lineRule="exact"/>
         <w:rPr>
           <w:rFonts w:ascii="Times New Roman" w:eastAsia="Times New Roman" w:hAnsi="Times New Roman"/>
         </w:rPr>
@@ -1075,407 +1406,37 @@
       <w:pPr>
         <w:spacing w:line="0" w:lineRule="atLeast"/>
         <w:jc w:val="center"/>
-        <w:rPr>
-          <w:rFonts w:ascii="Arial Black" w:eastAsia="Arial Black" w:hAnsi="Arial Black"/>
-          <w:b/>
-          <w:sz w:val="48"/>
-          <w:szCs w:val="52"/>
-        </w:rPr>
-      </w:pPr>
-      <w:proofErr w:type="spellStart"/>
-      <w:r>
-        <w:rPr>
-          <w:rFonts w:ascii="Arial Black" w:eastAsia="Arial Black" w:hAnsi="Arial Black"/>
-          <w:b/>
-          <w:sz w:val="48"/>
-          <w:szCs w:val="52"/>
-        </w:rPr>
-        <w:t>Implementarea</w:t>
-      </w:r>
-      <w:proofErr w:type="spellEnd"/>
-      <w:r>
-        <w:rPr>
-          <w:rFonts w:ascii="Arial Black" w:eastAsia="Arial Black" w:hAnsi="Arial Black"/>
-          <w:b/>
-          <w:sz w:val="48"/>
-          <w:szCs w:val="52"/>
-        </w:rPr>
-        <w:t xml:space="preserve"> </w:t>
-      </w:r>
-      <w:proofErr w:type="spellStart"/>
-      <w:r>
-        <w:rPr>
-          <w:rFonts w:ascii="Arial Black" w:eastAsia="Arial Black" w:hAnsi="Arial Black"/>
-          <w:b/>
-          <w:sz w:val="48"/>
-          <w:szCs w:val="52"/>
-        </w:rPr>
-        <w:t>unui</w:t>
-      </w:r>
-      <w:proofErr w:type="spellEnd"/>
-      <w:r>
-        <w:rPr>
-          <w:rFonts w:ascii="Arial Black" w:eastAsia="Arial Black" w:hAnsi="Arial Black"/>
-          <w:b/>
-          <w:sz w:val="48"/>
-          <w:szCs w:val="52"/>
-        </w:rPr>
-        <w:t xml:space="preserve"> </w:t>
-      </w:r>
-      <w:proofErr w:type="spellStart"/>
-      <w:r>
-        <w:rPr>
-          <w:rFonts w:ascii="Arial Black" w:eastAsia="Arial Black" w:hAnsi="Arial Black"/>
-          <w:b/>
-          <w:sz w:val="48"/>
-          <w:szCs w:val="52"/>
-        </w:rPr>
-        <w:t>sistem</w:t>
-      </w:r>
-      <w:proofErr w:type="spellEnd"/>
-      <w:r>
-        <w:rPr>
-          <w:rFonts w:ascii="Arial Black" w:eastAsia="Arial Black" w:hAnsi="Arial Black"/>
-          <w:b/>
-          <w:sz w:val="48"/>
-          <w:szCs w:val="52"/>
-        </w:rPr>
-        <w:t xml:space="preserve"> </w:t>
-      </w:r>
-    </w:p>
-    <w:p>
-      <w:pPr>
-        <w:spacing w:line="0" w:lineRule="atLeast"/>
-        <w:jc w:val="center"/>
-        <w:rPr>
-          <w:rFonts w:ascii="Arial Black" w:eastAsia="Arial Black" w:hAnsi="Arial Black"/>
-          <w:b/>
-          <w:sz w:val="48"/>
-          <w:szCs w:val="52"/>
-        </w:rPr>
-      </w:pPr>
-      <w:proofErr w:type="gramStart"/>
-      <w:r>
-        <w:rPr>
-          <w:rFonts w:ascii="Arial Black" w:eastAsia="Arial Black" w:hAnsi="Arial Black"/>
-          <w:b/>
-          <w:sz w:val="48"/>
-          <w:szCs w:val="52"/>
-        </w:rPr>
-        <w:t>de</w:t>
-      </w:r>
-      <w:proofErr w:type="gramEnd"/>
-      <w:r>
-        <w:rPr>
-          <w:rFonts w:ascii="Arial Black" w:eastAsia="Arial Black" w:hAnsi="Arial Black"/>
-          <w:b/>
-          <w:sz w:val="48"/>
-          <w:szCs w:val="52"/>
-        </w:rPr>
-        <w:t xml:space="preserve"> tip Smart Home</w:t>
-      </w:r>
-    </w:p>
-    <w:p>
-      <w:pPr>
-        <w:spacing w:line="200" w:lineRule="exact"/>
-        <w:rPr>
-          <w:rFonts w:ascii="Times New Roman" w:eastAsia="Times New Roman" w:hAnsi="Times New Roman"/>
-        </w:rPr>
-      </w:pPr>
-    </w:p>
-    <w:p>
-      <w:pPr>
-        <w:spacing w:line="200" w:lineRule="exact"/>
-        <w:rPr>
-          <w:rFonts w:ascii="Times New Roman" w:eastAsia="Times New Roman" w:hAnsi="Times New Roman"/>
-        </w:rPr>
-      </w:pPr>
-    </w:p>
-    <w:p>
-      <w:pPr>
-        <w:spacing w:line="313" w:lineRule="exact"/>
-        <w:rPr>
-          <w:rFonts w:ascii="Times New Roman" w:eastAsia="Times New Roman" w:hAnsi="Times New Roman"/>
-        </w:rPr>
-      </w:pPr>
-    </w:p>
-    <w:p>
-      <w:pPr>
-        <w:spacing w:line="313" w:lineRule="exact"/>
-        <w:rPr>
-          <w:rFonts w:ascii="Times New Roman" w:eastAsia="Times New Roman" w:hAnsi="Times New Roman"/>
-        </w:rPr>
-      </w:pPr>
-    </w:p>
-    <w:p>
-      <w:pPr>
-        <w:spacing w:line="313" w:lineRule="exact"/>
-        <w:rPr>
-          <w:rFonts w:ascii="Times New Roman" w:eastAsia="Times New Roman" w:hAnsi="Times New Roman"/>
-        </w:rPr>
-      </w:pPr>
-    </w:p>
-    <w:p>
-      <w:pPr>
-        <w:spacing w:line="313" w:lineRule="exact"/>
-        <w:rPr>
-          <w:rFonts w:ascii="Times New Roman" w:eastAsia="Times New Roman" w:hAnsi="Times New Roman"/>
-        </w:rPr>
-      </w:pPr>
-    </w:p>
-    <w:p>
-      <w:pPr>
-        <w:spacing w:line="313" w:lineRule="exact"/>
-        <w:rPr>
-          <w:rFonts w:ascii="Times New Roman" w:eastAsia="Times New Roman" w:hAnsi="Times New Roman"/>
-        </w:rPr>
-      </w:pPr>
-    </w:p>
-    <w:p>
-      <w:pPr>
-        <w:spacing w:line="313" w:lineRule="exact"/>
-        <w:rPr>
-          <w:rFonts w:ascii="Times New Roman" w:eastAsia="Times New Roman" w:hAnsi="Times New Roman"/>
-        </w:rPr>
-      </w:pPr>
-    </w:p>
-    <w:p>
-      <w:pPr>
-        <w:spacing w:line="0" w:lineRule="atLeast"/>
-        <w:jc w:val="center"/>
-        <w:rPr>
-          <w:rFonts w:ascii="Arial Black" w:eastAsia="Arial Black" w:hAnsi="Arial Black"/>
-          <w:b/>
-          <w:sz w:val="28"/>
-        </w:rPr>
-      </w:pPr>
-      <w:proofErr w:type="spellStart"/>
-      <w:r>
-        <w:rPr>
-          <w:rFonts w:ascii="Arial Black" w:eastAsia="Arial Black" w:hAnsi="Arial Black"/>
-          <w:b/>
-          <w:sz w:val="28"/>
-        </w:rPr>
-        <w:t>Nicu</w:t>
-      </w:r>
-      <w:proofErr w:type="spellEnd"/>
-      <w:r>
-        <w:rPr>
-          <w:rFonts w:ascii="Arial Black" w:eastAsia="Arial Black" w:hAnsi="Arial Black"/>
-          <w:b/>
-          <w:sz w:val="28"/>
-          <w:lang w:val="ro-RO"/>
-        </w:rPr>
-        <w:t>ș</w:t>
-      </w:r>
-      <w:r>
-        <w:rPr>
-          <w:rFonts w:ascii="Arial Black" w:eastAsia="Arial Black" w:hAnsi="Arial Black"/>
-          <w:b/>
-          <w:sz w:val="28"/>
-        </w:rPr>
-        <w:t>or TURCU</w:t>
-      </w:r>
-    </w:p>
-    <w:p>
-      <w:pPr>
-        <w:spacing w:line="200" w:lineRule="exact"/>
-        <w:rPr>
-          <w:rFonts w:ascii="Times New Roman" w:eastAsia="Times New Roman" w:hAnsi="Times New Roman"/>
-        </w:rPr>
-      </w:pPr>
-    </w:p>
-    <w:p>
-      <w:pPr>
-        <w:spacing w:line="317" w:lineRule="exact"/>
-        <w:rPr>
-          <w:rFonts w:ascii="Times New Roman" w:eastAsia="Times New Roman" w:hAnsi="Times New Roman"/>
-        </w:rPr>
-      </w:pPr>
-    </w:p>
-    <w:p>
-      <w:pPr>
-        <w:spacing w:line="317" w:lineRule="exact"/>
-        <w:rPr>
-          <w:rFonts w:ascii="Times New Roman" w:eastAsia="Times New Roman" w:hAnsi="Times New Roman"/>
-        </w:rPr>
-      </w:pPr>
-    </w:p>
-    <w:p>
-      <w:pPr>
-        <w:spacing w:line="0" w:lineRule="atLeast"/>
-        <w:jc w:val="center"/>
-        <w:rPr>
-          <w:rFonts w:ascii="Arial" w:eastAsia="Arial" w:hAnsi="Arial"/>
-          <w:i/>
-          <w:sz w:val="28"/>
-        </w:rPr>
-      </w:pPr>
-      <w:proofErr w:type="spellStart"/>
-      <w:r>
-        <w:rPr>
-          <w:rFonts w:ascii="Arial Black" w:eastAsia="Arial Black" w:hAnsi="Arial Black"/>
-          <w:b/>
-          <w:sz w:val="28"/>
-        </w:rPr>
-        <w:t>Sesiunea</w:t>
-      </w:r>
-      <w:proofErr w:type="spellEnd"/>
-      <w:r>
         <w:rPr>
           <w:rFonts w:ascii="Arial" w:eastAsia="Arial" w:hAnsi="Arial"/>
           <w:b/>
           <w:sz w:val="28"/>
         </w:rPr>
-        <w:t>:</w:t>
-      </w:r>
-      <w:r>
-        <w:rPr>
-          <w:rFonts w:ascii="Arial Black" w:eastAsia="Arial Black" w:hAnsi="Arial Black"/>
-          <w:b/>
-          <w:sz w:val="28"/>
-        </w:rPr>
-        <w:t xml:space="preserve"> </w:t>
-      </w:r>
-      <w:proofErr w:type="spellStart"/>
-      <w:r>
-        <w:rPr>
-          <w:rFonts w:ascii="Arial" w:eastAsia="Arial" w:hAnsi="Arial"/>
-          <w:sz w:val="28"/>
-        </w:rPr>
-        <w:t>iulie</w:t>
-      </w:r>
-      <w:proofErr w:type="spellEnd"/>
-      <w:r>
-        <w:rPr>
-          <w:rFonts w:ascii="Arial" w:eastAsia="Arial" w:hAnsi="Arial"/>
-          <w:sz w:val="28"/>
-        </w:rPr>
-        <w:t xml:space="preserve">, </w:t>
-      </w:r>
-      <w:r>
-        <w:rPr>
-          <w:rFonts w:ascii="Arial" w:eastAsia="Arial" w:hAnsi="Arial"/>
-          <w:sz w:val="28"/>
-        </w:rPr>
-        <w:t>2018</w:t>
-      </w:r>
-    </w:p>
-    <w:p>
-      <w:pPr>
-        <w:spacing w:line="200" w:lineRule="exact"/>
-        <w:rPr>
-          <w:rFonts w:ascii="Times New Roman" w:eastAsia="Times New Roman" w:hAnsi="Times New Roman"/>
-        </w:rPr>
-      </w:pPr>
-    </w:p>
-    <w:p>
-      <w:pPr>
-        <w:spacing w:line="200" w:lineRule="exact"/>
-        <w:rPr>
-          <w:rFonts w:ascii="Times New Roman" w:eastAsia="Times New Roman" w:hAnsi="Times New Roman"/>
-        </w:rPr>
-      </w:pPr>
-    </w:p>
-    <w:p>
-      <w:pPr>
-        <w:spacing w:line="200" w:lineRule="exact"/>
-        <w:rPr>
-          <w:rFonts w:ascii="Times New Roman" w:eastAsia="Times New Roman" w:hAnsi="Times New Roman"/>
-        </w:rPr>
-      </w:pPr>
-    </w:p>
-    <w:p>
-      <w:pPr>
-        <w:spacing w:line="200" w:lineRule="exact"/>
-        <w:rPr>
-          <w:rFonts w:ascii="Times New Roman" w:eastAsia="Times New Roman" w:hAnsi="Times New Roman"/>
-        </w:rPr>
-      </w:pPr>
-    </w:p>
-    <w:p>
-      <w:pPr>
-        <w:spacing w:line="200" w:lineRule="exact"/>
-        <w:rPr>
-          <w:rFonts w:ascii="Times New Roman" w:eastAsia="Times New Roman" w:hAnsi="Times New Roman"/>
-        </w:rPr>
-      </w:pPr>
-    </w:p>
-    <w:p>
-      <w:pPr>
-        <w:spacing w:line="200" w:lineRule="exact"/>
-        <w:rPr>
-          <w:rFonts w:ascii="Times New Roman" w:eastAsia="Times New Roman" w:hAnsi="Times New Roman"/>
-        </w:rPr>
-      </w:pPr>
-    </w:p>
-    <w:p>
-      <w:pPr>
-        <w:spacing w:line="200" w:lineRule="exact"/>
-        <w:rPr>
-          <w:rFonts w:ascii="Times New Roman" w:eastAsia="Times New Roman" w:hAnsi="Times New Roman"/>
-        </w:rPr>
-      </w:pPr>
-    </w:p>
-    <w:p>
-      <w:pPr>
-        <w:spacing w:line="200" w:lineRule="exact"/>
-        <w:rPr>
-          <w:rFonts w:ascii="Times New Roman" w:eastAsia="Times New Roman" w:hAnsi="Times New Roman"/>
-        </w:rPr>
-      </w:pPr>
-    </w:p>
-    <w:p>
-      <w:pPr>
-        <w:spacing w:line="200" w:lineRule="exact"/>
-        <w:rPr>
-          <w:rFonts w:ascii="Times New Roman" w:eastAsia="Times New Roman" w:hAnsi="Times New Roman"/>
-        </w:rPr>
-      </w:pPr>
-    </w:p>
-    <w:p>
-      <w:pPr>
-        <w:spacing w:line="357" w:lineRule="exact"/>
-        <w:rPr>
-          <w:rFonts w:ascii="Times New Roman" w:eastAsia="Times New Roman" w:hAnsi="Times New Roman"/>
-        </w:rPr>
-      </w:pPr>
-    </w:p>
-    <w:p>
-      <w:pPr>
-        <w:spacing w:line="0" w:lineRule="atLeast"/>
-        <w:jc w:val="center"/>
+      </w:pPr>
+      <w:proofErr w:type="spellStart"/>
+      <w:r>
         <w:rPr>
           <w:rFonts w:ascii="Arial" w:eastAsia="Arial" w:hAnsi="Arial"/>
           <w:b/>
           <w:sz w:val="28"/>
         </w:rPr>
-      </w:pPr>
-      <w:proofErr w:type="spellStart"/>
+        <w:t>Coordonator</w:t>
+      </w:r>
+      <w:proofErr w:type="spellEnd"/>
       <w:r>
         <w:rPr>
           <w:rFonts w:ascii="Arial" w:eastAsia="Arial" w:hAnsi="Arial"/>
           <w:b/>
           <w:sz w:val="28"/>
         </w:rPr>
-        <w:t>Coordonator</w:t>
-      </w:r>
-      <w:proofErr w:type="spellEnd"/>
+        <w:t xml:space="preserve"> </w:t>
+      </w:r>
+      <w:proofErr w:type="spellStart"/>
       <w:r>
         <w:rPr>
           <w:rFonts w:ascii="Arial" w:eastAsia="Arial" w:hAnsi="Arial"/>
           <w:b/>
           <w:sz w:val="28"/>
         </w:rPr>
-        <w:t xml:space="preserve"> </w:t>
-      </w:r>
-      <w:proofErr w:type="spellStart"/>
-      <w:r>
-        <w:rPr>
-          <w:rFonts w:ascii="Arial" w:eastAsia="Arial" w:hAnsi="Arial"/>
-          <w:b/>
-          <w:sz w:val="28"/>
-        </w:rPr>
         <w:t>științific</w:t>
       </w:r>
       <w:proofErr w:type="spellEnd"/>
@@ -1513,8 +1474,8 @@
         </w:rPr>
         <w:t>ĂSINARU</w:t>
       </w:r>
-      <w:bookmarkStart w:id="2" w:name="page14"/>
-      <w:bookmarkEnd w:id="2"/>
+      <w:bookmarkStart w:id="1" w:name="page14"/>
+      <w:bookmarkEnd w:id="1"/>
     </w:p>
     <w:p>
       <w:pPr>
@@ -1786,6 +1747,14 @@
         <w:t>sistem</w:t>
       </w:r>
       <w:proofErr w:type="spellEnd"/>
+      <w:r>
+        <w:rPr>
+          <w:rFonts w:ascii="Cambria" w:eastAsia="Cambria" w:hAnsi="Cambria"/>
+          <w:i/>
+          <w:sz w:val="24"/>
+        </w:rPr>
+        <w:t xml:space="preserve"> software</w:t>
+      </w:r>
       <w:r>
         <w:rPr>
           <w:rFonts w:ascii="Cambria" w:eastAsia="Cambria" w:hAnsi="Cambria"/>
@@ -3670,8 +3639,8 @@
           <w:rFonts w:ascii="Times New Roman" w:eastAsia="Times New Roman" w:hAnsi="Times New Roman"/>
         </w:rPr>
       </w:pPr>
-      <w:bookmarkStart w:id="3" w:name="page15"/>
-      <w:bookmarkEnd w:id="3"/>
+      <w:bookmarkStart w:id="2" w:name="page15"/>
+      <w:bookmarkEnd w:id="2"/>
     </w:p>
     <w:p>
       <w:pPr>
@@ -3918,6 +3887,14 @@
           <w:i/>
           <w:sz w:val="24"/>
         </w:rPr>
+        <w:t xml:space="preserve"> software</w:t>
+      </w:r>
+      <w:r>
+        <w:rPr>
+          <w:rFonts w:ascii="Cambria" w:eastAsia="Cambria" w:hAnsi="Cambria"/>
+          <w:i/>
+          <w:sz w:val="24"/>
+        </w:rPr>
         <w:t xml:space="preserve"> de tip Smart Home</w:t>
       </w:r>
       <w:r>
@@ -4198,6 +4175,8 @@
         </w:rPr>
         <w:t>.</w:t>
       </w:r>
+      <w:bookmarkStart w:id="3" w:name="_GoBack"/>
+      <w:bookmarkEnd w:id="3"/>
     </w:p>
     <w:p>
       <w:pPr>

</xml_diff>

<commit_message>
added devices images + fixed coperta + fixed documentation structure according to ghid licenta 2018
</commit_message>
<xml_diff>
--- a/Documentation/Coperta.docx
+++ b/Documentation/Coperta.docx
@@ -97,7 +97,6 @@
           <w:b/>
           <w:noProof/>
           <w:sz w:val="28"/>
-          <w:lang w:val="ro-RO"/>
         </w:rPr>
         <w:drawing>
           <wp:anchor distT="0" distB="0" distL="114300" distR="114300" simplePos="0" relativeHeight="251659264" behindDoc="1" locked="0" layoutInCell="1" allowOverlap="1">
@@ -1882,679 +1881,6 @@
           <w:sz w:val="28"/>
           <w:lang w:val="ro-RO"/>
         </w:rPr>
-      </w:pPr>
-      <w:r>
-        <w:rPr>
-          <w:rFonts w:ascii="Cambria" w:eastAsia="Cambria" w:hAnsi="Cambria"/>
-          <w:sz w:val="28"/>
-          <w:lang w:val="ro-RO"/>
-        </w:rPr>
-        <w:br w:type="page"/>
-      </w:r>
-    </w:p>
-    <w:p>
-      <w:pPr>
-        <w:tabs>
-          <w:tab w:val="left" w:pos="8730"/>
-        </w:tabs>
-        <w:spacing w:line="0" w:lineRule="atLeast"/>
-        <w:rPr>
-          <w:rFonts w:ascii="Cambria" w:eastAsia="Cambria" w:hAnsi="Cambria"/>
-          <w:sz w:val="28"/>
-          <w:lang w:val="ro-RO"/>
-        </w:rPr>
-      </w:pPr>
-    </w:p>
-    <w:p>
-      <w:pPr>
-        <w:tabs>
-          <w:tab w:val="left" w:pos="8730"/>
-        </w:tabs>
-        <w:spacing w:line="0" w:lineRule="atLeast"/>
-        <w:rPr>
-          <w:rFonts w:ascii="Cambria" w:eastAsia="Cambria" w:hAnsi="Cambria"/>
-          <w:sz w:val="28"/>
-          <w:lang w:val="ro-RO"/>
-        </w:rPr>
-      </w:pPr>
-      <w:r>
-        <w:rPr>
-          <w:rFonts w:ascii="Cambria" w:eastAsia="Cambria" w:hAnsi="Cambria"/>
-          <w:sz w:val="28"/>
-          <w:lang w:val="ro-RO"/>
-        </w:rPr>
-        <w:t>DECL</w:t>
-      </w:r>
-      <w:r>
-        <w:rPr>
-          <w:rFonts w:ascii="Cambria" w:eastAsia="Cambria" w:hAnsi="Cambria"/>
-          <w:sz w:val="28"/>
-          <w:lang w:val="ro-RO"/>
-        </w:rPr>
-        <w:t xml:space="preserve">ARAŢIE PRIVIND ORIGINALITATE </w:t>
-      </w:r>
-      <w:r>
-        <w:rPr>
-          <w:rFonts w:ascii="Cambria" w:eastAsia="Cambria" w:hAnsi="Cambria"/>
-          <w:sz w:val="28"/>
-          <w:lang w:val="ro-RO"/>
-        </w:rPr>
-        <w:t xml:space="preserve">ŞI </w:t>
-      </w:r>
-      <w:r>
-        <w:rPr>
-          <w:rFonts w:ascii="Cambria" w:eastAsia="Cambria" w:hAnsi="Cambria"/>
-          <w:sz w:val="28"/>
-          <w:lang w:val="ro-RO"/>
-        </w:rPr>
-        <w:t xml:space="preserve">RESPECTAREA DREPTURILOR DE </w:t>
-      </w:r>
-      <w:r>
-        <w:rPr>
-          <w:rFonts w:ascii="Cambria" w:eastAsia="Cambria" w:hAnsi="Cambria"/>
-          <w:sz w:val="28"/>
-          <w:lang w:val="ro-RO"/>
-        </w:rPr>
-        <w:t>AUTOR</w:t>
-      </w:r>
-    </w:p>
-    <w:p>
-      <w:pPr>
-        <w:spacing w:line="200" w:lineRule="exact"/>
-        <w:jc w:val="both"/>
-        <w:rPr>
-          <w:rFonts w:ascii="Times New Roman" w:eastAsia="Times New Roman" w:hAnsi="Times New Roman"/>
-          <w:lang w:val="ro-RO"/>
-        </w:rPr>
-      </w:pPr>
-    </w:p>
-    <w:p>
-      <w:pPr>
-        <w:spacing w:line="200" w:lineRule="exact"/>
-        <w:rPr>
-          <w:rFonts w:ascii="Times New Roman" w:eastAsia="Times New Roman" w:hAnsi="Times New Roman"/>
-          <w:lang w:val="ro-RO"/>
-        </w:rPr>
-      </w:pPr>
-    </w:p>
-    <w:p>
-      <w:pPr>
-        <w:spacing w:line="220" w:lineRule="exact"/>
-        <w:ind w:right="180"/>
-        <w:rPr>
-          <w:rFonts w:ascii="Times New Roman" w:eastAsia="Times New Roman" w:hAnsi="Times New Roman"/>
-          <w:lang w:val="ro-RO"/>
-        </w:rPr>
-      </w:pPr>
-    </w:p>
-    <w:p>
-      <w:pPr>
-        <w:tabs>
-          <w:tab w:val="left" w:pos="8640"/>
-        </w:tabs>
-        <w:spacing w:line="360" w:lineRule="auto"/>
-        <w:ind w:firstLine="720"/>
-        <w:jc w:val="both"/>
-        <w:rPr>
-          <w:rFonts w:ascii="Cambria" w:eastAsia="Cambria" w:hAnsi="Cambria"/>
-          <w:sz w:val="24"/>
-          <w:lang w:val="ro-RO"/>
-        </w:rPr>
-      </w:pPr>
-      <w:r>
-        <w:rPr>
-          <w:rFonts w:ascii="Cambria" w:eastAsia="Cambria" w:hAnsi="Cambria"/>
-          <w:sz w:val="24"/>
-          <w:lang w:val="ro-RO"/>
-        </w:rPr>
-        <w:t>Prin prezenta declar că Lucrarea de licenţă cu titlul „</w:t>
-      </w:r>
-      <w:r>
-        <w:rPr>
-          <w:rFonts w:ascii="Cambria" w:eastAsia="Cambria" w:hAnsi="Cambria"/>
-          <w:i/>
-          <w:sz w:val="24"/>
-          <w:lang w:val="ro-RO"/>
-        </w:rPr>
-        <w:t>Implementarea unui sistem</w:t>
-      </w:r>
-      <w:r>
-        <w:rPr>
-          <w:rFonts w:ascii="Cambria" w:eastAsia="Cambria" w:hAnsi="Cambria"/>
-          <w:i/>
-          <w:sz w:val="24"/>
-          <w:lang w:val="ro-RO"/>
-        </w:rPr>
-        <w:t xml:space="preserve"> software</w:t>
-      </w:r>
-      <w:r>
-        <w:rPr>
-          <w:rFonts w:ascii="Cambria" w:eastAsia="Cambria" w:hAnsi="Cambria"/>
-          <w:i/>
-          <w:sz w:val="24"/>
-          <w:lang w:val="ro-RO"/>
-        </w:rPr>
-        <w:t xml:space="preserve"> de tip Smart Home</w:t>
-      </w:r>
-      <w:r>
-        <w:rPr>
-          <w:rFonts w:ascii="Cambria" w:eastAsia="Cambria" w:hAnsi="Cambria"/>
-          <w:sz w:val="24"/>
-          <w:lang w:val="ro-RO"/>
-        </w:rPr>
-        <w:t xml:space="preserve">” este scrisă de mine şi nu a mai fost prezentată niciodată la o altă facultate sau instituţie de învăţământ superior din ţară sau din străinătate. </w:t>
-      </w:r>
-    </w:p>
-    <w:p>
-      <w:pPr>
-        <w:spacing w:line="360" w:lineRule="auto"/>
-        <w:ind w:firstLine="720"/>
-        <w:jc w:val="both"/>
-        <w:rPr>
-          <w:rFonts w:ascii="Cambria" w:eastAsia="Cambria" w:hAnsi="Cambria"/>
-          <w:sz w:val="24"/>
-          <w:lang w:val="ro-RO"/>
-        </w:rPr>
-      </w:pPr>
-      <w:r>
-        <w:rPr>
-          <w:rFonts w:ascii="Cambria" w:eastAsia="Cambria" w:hAnsi="Cambria"/>
-          <w:sz w:val="24"/>
-          <w:lang w:val="ro-RO"/>
-        </w:rPr>
-        <w:t>De asemenea, declar că toate sursele utilizate, inclusiv cele preluate de pe Internet, sunt indicate în lucrare, cu respectarea regulilor de evitare a plagiatului:</w:t>
-      </w:r>
-    </w:p>
-    <w:p>
-      <w:pPr>
-        <w:spacing w:line="200" w:lineRule="exact"/>
-        <w:rPr>
-          <w:rFonts w:ascii="Times New Roman" w:eastAsia="Times New Roman" w:hAnsi="Times New Roman"/>
-          <w:lang w:val="ro-RO"/>
-        </w:rPr>
-      </w:pPr>
-    </w:p>
-    <w:p>
-      <w:pPr>
-        <w:spacing w:line="261" w:lineRule="exact"/>
-        <w:rPr>
-          <w:rFonts w:ascii="Times New Roman" w:eastAsia="Times New Roman" w:hAnsi="Times New Roman"/>
-          <w:lang w:val="ro-RO"/>
-        </w:rPr>
-      </w:pPr>
-    </w:p>
-    <w:p>
-      <w:pPr>
-        <w:numPr>
-          <w:ilvl w:val="0"/>
-          <w:numId w:val="1"/>
-        </w:numPr>
-        <w:tabs>
-          <w:tab w:val="left" w:pos="720"/>
-          <w:tab w:val="left" w:pos="8640"/>
-        </w:tabs>
-        <w:spacing w:line="323" w:lineRule="auto"/>
-        <w:ind w:left="720" w:hanging="360"/>
-        <w:jc w:val="both"/>
-        <w:rPr>
-          <w:rFonts w:ascii="Arial Narrow" w:eastAsia="Arial Narrow" w:hAnsi="Arial Narrow"/>
-          <w:sz w:val="28"/>
-          <w:lang w:val="ro-RO"/>
-        </w:rPr>
-      </w:pPr>
-      <w:r>
-        <w:rPr>
-          <w:rFonts w:ascii="Cambria" w:eastAsia="Cambria" w:hAnsi="Cambria"/>
-          <w:sz w:val="24"/>
-          <w:lang w:val="ro-RO"/>
-        </w:rPr>
-        <w:t>toate fragmentele de text reproduse exact, chiar şi în traducere proprie din altă limbă, sunt scrise între ghilimele şi deţin referinţa precisă a sursei;</w:t>
-      </w:r>
-    </w:p>
-    <w:p>
-      <w:pPr>
-        <w:spacing w:line="67" w:lineRule="exact"/>
-        <w:rPr>
-          <w:rFonts w:ascii="Arial Narrow" w:eastAsia="Arial Narrow" w:hAnsi="Arial Narrow"/>
-          <w:sz w:val="28"/>
-          <w:lang w:val="ro-RO"/>
-        </w:rPr>
-      </w:pPr>
-    </w:p>
-    <w:p>
-      <w:pPr>
-        <w:numPr>
-          <w:ilvl w:val="0"/>
-          <w:numId w:val="1"/>
-        </w:numPr>
-        <w:tabs>
-          <w:tab w:val="left" w:pos="720"/>
-        </w:tabs>
-        <w:spacing w:line="323" w:lineRule="auto"/>
-        <w:ind w:left="720" w:hanging="360"/>
-        <w:jc w:val="both"/>
-        <w:rPr>
-          <w:rFonts w:ascii="Arial Narrow" w:eastAsia="Arial Narrow" w:hAnsi="Arial Narrow"/>
-          <w:sz w:val="28"/>
-          <w:lang w:val="ro-RO"/>
-        </w:rPr>
-      </w:pPr>
-      <w:r>
-        <w:rPr>
-          <w:rFonts w:ascii="Cambria" w:eastAsia="Cambria" w:hAnsi="Cambria"/>
-          <w:sz w:val="24"/>
-          <w:lang w:val="ro-RO"/>
-        </w:rPr>
-        <w:t>reformularea în cuvinte proprii a textelor scrise de către alţi autori deţine referinţa precisă;</w:t>
-      </w:r>
-    </w:p>
-    <w:p>
-      <w:pPr>
-        <w:spacing w:line="67" w:lineRule="exact"/>
-        <w:rPr>
-          <w:rFonts w:ascii="Arial Narrow" w:eastAsia="Arial Narrow" w:hAnsi="Arial Narrow"/>
-          <w:sz w:val="28"/>
-          <w:lang w:val="ro-RO"/>
-        </w:rPr>
-      </w:pPr>
-    </w:p>
-    <w:p>
-      <w:pPr>
-        <w:numPr>
-          <w:ilvl w:val="0"/>
-          <w:numId w:val="1"/>
-        </w:numPr>
-        <w:tabs>
-          <w:tab w:val="left" w:pos="720"/>
-        </w:tabs>
-        <w:spacing w:line="323" w:lineRule="auto"/>
-        <w:ind w:left="720" w:hanging="360"/>
-        <w:jc w:val="both"/>
-        <w:rPr>
-          <w:rFonts w:ascii="Arial Narrow" w:eastAsia="Arial Narrow" w:hAnsi="Arial Narrow"/>
-          <w:sz w:val="28"/>
-          <w:lang w:val="ro-RO"/>
-        </w:rPr>
-      </w:pPr>
-      <w:r>
-        <w:rPr>
-          <w:rFonts w:ascii="Cambria" w:eastAsia="Cambria" w:hAnsi="Cambria"/>
-          <w:sz w:val="24"/>
-          <w:lang w:val="ro-RO"/>
-        </w:rPr>
-        <w:t xml:space="preserve">codul sursă, imaginile etc. preluate din proiecte </w:t>
-      </w:r>
-      <w:r>
-        <w:rPr>
-          <w:rFonts w:ascii="Cambria" w:eastAsia="Cambria" w:hAnsi="Cambria"/>
-          <w:i/>
-          <w:sz w:val="24"/>
-          <w:lang w:val="ro-RO"/>
-        </w:rPr>
-        <w:t>open</w:t>
-      </w:r>
-      <w:r>
-        <w:rPr>
-          <w:rFonts w:ascii="Cambria" w:eastAsia="Cambria" w:hAnsi="Cambria"/>
-          <w:sz w:val="24"/>
-          <w:lang w:val="ro-RO"/>
-        </w:rPr>
-        <w:t>-</w:t>
-      </w:r>
-      <w:r>
-        <w:rPr>
-          <w:rFonts w:ascii="Cambria" w:eastAsia="Cambria" w:hAnsi="Cambria"/>
-          <w:i/>
-          <w:sz w:val="24"/>
-          <w:lang w:val="ro-RO"/>
-        </w:rPr>
-        <w:t>source</w:t>
-      </w:r>
-      <w:r>
-        <w:rPr>
-          <w:rFonts w:ascii="Cambria" w:eastAsia="Cambria" w:hAnsi="Cambria"/>
-          <w:sz w:val="24"/>
-          <w:lang w:val="ro-RO"/>
-        </w:rPr>
-        <w:t xml:space="preserve"> sau alte surse sunt utilizate cu respectarea drepturilor de autor şi deţin referinţe precise;</w:t>
-      </w:r>
-    </w:p>
-    <w:p>
-      <w:pPr>
-        <w:spacing w:line="26" w:lineRule="exact"/>
-        <w:rPr>
-          <w:rFonts w:ascii="Arial Narrow" w:eastAsia="Arial Narrow" w:hAnsi="Arial Narrow"/>
-          <w:sz w:val="28"/>
-          <w:lang w:val="ro-RO"/>
-        </w:rPr>
-      </w:pPr>
-    </w:p>
-    <w:p>
-      <w:pPr>
-        <w:numPr>
-          <w:ilvl w:val="0"/>
-          <w:numId w:val="1"/>
-        </w:numPr>
-        <w:tabs>
-          <w:tab w:val="left" w:pos="720"/>
-        </w:tabs>
-        <w:spacing w:line="0" w:lineRule="atLeast"/>
-        <w:ind w:left="720" w:hanging="360"/>
-        <w:jc w:val="both"/>
-        <w:rPr>
-          <w:rFonts w:ascii="Arial Narrow" w:eastAsia="Arial Narrow" w:hAnsi="Arial Narrow"/>
-          <w:sz w:val="28"/>
-          <w:lang w:val="ro-RO"/>
-        </w:rPr>
-      </w:pPr>
-      <w:r>
-        <w:rPr>
-          <w:rFonts w:ascii="Cambria" w:eastAsia="Cambria" w:hAnsi="Cambria"/>
-          <w:sz w:val="24"/>
-          <w:lang w:val="ro-RO"/>
-        </w:rPr>
-        <w:t>rezumarea ideilor altor autori precizează referinţa precisă la textul original.</w:t>
-      </w:r>
-    </w:p>
-    <w:p>
-      <w:pPr>
-        <w:spacing w:line="200" w:lineRule="exact"/>
-        <w:rPr>
-          <w:rFonts w:ascii="Times New Roman" w:eastAsia="Times New Roman" w:hAnsi="Times New Roman"/>
-          <w:lang w:val="ro-RO"/>
-        </w:rPr>
-      </w:pPr>
-    </w:p>
-    <w:p>
-      <w:pPr>
-        <w:spacing w:line="200" w:lineRule="exact"/>
-        <w:rPr>
-          <w:rFonts w:ascii="Times New Roman" w:eastAsia="Times New Roman" w:hAnsi="Times New Roman"/>
-          <w:lang w:val="ro-RO"/>
-        </w:rPr>
-      </w:pPr>
-    </w:p>
-    <w:p>
-      <w:pPr>
-        <w:spacing w:line="200" w:lineRule="exact"/>
-        <w:rPr>
-          <w:rFonts w:ascii="Times New Roman" w:eastAsia="Times New Roman" w:hAnsi="Times New Roman"/>
-          <w:lang w:val="ro-RO"/>
-        </w:rPr>
-      </w:pPr>
-    </w:p>
-    <w:p>
-      <w:pPr>
-        <w:tabs>
-          <w:tab w:val="left" w:pos="9180"/>
-        </w:tabs>
-        <w:spacing w:line="200" w:lineRule="exact"/>
-        <w:rPr>
-          <w:rFonts w:ascii="Times New Roman" w:eastAsia="Times New Roman" w:hAnsi="Times New Roman"/>
-          <w:lang w:val="ro-RO"/>
-        </w:rPr>
-      </w:pPr>
-    </w:p>
-    <w:p>
-      <w:pPr>
-        <w:spacing w:line="200" w:lineRule="exact"/>
-        <w:rPr>
-          <w:rFonts w:ascii="Times New Roman" w:eastAsia="Times New Roman" w:hAnsi="Times New Roman"/>
-          <w:lang w:val="ro-RO"/>
-        </w:rPr>
-      </w:pPr>
-    </w:p>
-    <w:p>
-      <w:pPr>
-        <w:spacing w:line="200" w:lineRule="exact"/>
-        <w:rPr>
-          <w:rFonts w:ascii="Times New Roman" w:eastAsia="Times New Roman" w:hAnsi="Times New Roman"/>
-          <w:lang w:val="ro-RO"/>
-        </w:rPr>
-      </w:pPr>
-    </w:p>
-    <w:p>
-      <w:pPr>
-        <w:spacing w:line="204" w:lineRule="exact"/>
-        <w:rPr>
-          <w:rFonts w:ascii="Times New Roman" w:eastAsia="Times New Roman" w:hAnsi="Times New Roman"/>
-          <w:lang w:val="ro-RO"/>
-        </w:rPr>
-      </w:pPr>
-    </w:p>
-    <w:p>
-      <w:pPr>
-        <w:spacing w:line="0" w:lineRule="atLeast"/>
-        <w:rPr>
-          <w:rFonts w:ascii="Cambria" w:eastAsia="Cambria" w:hAnsi="Cambria"/>
-          <w:i/>
-          <w:sz w:val="24"/>
-          <w:lang w:val="ro-RO"/>
-        </w:rPr>
-      </w:pPr>
-      <w:r>
-        <w:rPr>
-          <w:rFonts w:ascii="Cambria" w:eastAsia="Cambria" w:hAnsi="Cambria"/>
-          <w:sz w:val="24"/>
-          <w:lang w:val="ro-RO"/>
-        </w:rPr>
-        <w:t>Iaşi,</w:t>
-      </w:r>
-    </w:p>
-    <w:p>
-      <w:pPr>
-        <w:spacing w:line="200" w:lineRule="exact"/>
-        <w:ind w:right="154"/>
-        <w:rPr>
-          <w:rFonts w:ascii="Times New Roman" w:eastAsia="Times New Roman" w:hAnsi="Times New Roman"/>
-          <w:lang w:val="ro-RO"/>
-        </w:rPr>
-      </w:pPr>
-    </w:p>
-    <w:p>
-      <w:pPr>
-        <w:spacing w:line="200" w:lineRule="exact"/>
-        <w:rPr>
-          <w:rFonts w:ascii="Times New Roman" w:eastAsia="Times New Roman" w:hAnsi="Times New Roman"/>
-          <w:lang w:val="ro-RO"/>
-        </w:rPr>
-      </w:pPr>
-    </w:p>
-    <w:p>
-      <w:pPr>
-        <w:spacing w:line="200" w:lineRule="exact"/>
-        <w:rPr>
-          <w:rFonts w:ascii="Times New Roman" w:eastAsia="Times New Roman" w:hAnsi="Times New Roman"/>
-          <w:lang w:val="ro-RO"/>
-        </w:rPr>
-      </w:pPr>
-    </w:p>
-    <w:p>
-      <w:pPr>
-        <w:spacing w:line="200" w:lineRule="exact"/>
-        <w:rPr>
-          <w:rFonts w:ascii="Times New Roman" w:eastAsia="Times New Roman" w:hAnsi="Times New Roman"/>
-          <w:lang w:val="ro-RO"/>
-        </w:rPr>
-      </w:pPr>
-    </w:p>
-    <w:p>
-      <w:pPr>
-        <w:spacing w:line="200" w:lineRule="exact"/>
-        <w:rPr>
-          <w:rFonts w:ascii="Times New Roman" w:eastAsia="Times New Roman" w:hAnsi="Times New Roman"/>
-          <w:lang w:val="ro-RO"/>
-        </w:rPr>
-      </w:pPr>
-    </w:p>
-    <w:p>
-      <w:pPr>
-        <w:spacing w:line="200" w:lineRule="exact"/>
-        <w:rPr>
-          <w:rFonts w:ascii="Times New Roman" w:eastAsia="Times New Roman" w:hAnsi="Times New Roman"/>
-          <w:lang w:val="ro-RO"/>
-        </w:rPr>
-      </w:pPr>
-    </w:p>
-    <w:p>
-      <w:pPr>
-        <w:spacing w:line="200" w:lineRule="exact"/>
-        <w:rPr>
-          <w:rFonts w:ascii="Times New Roman" w:eastAsia="Times New Roman" w:hAnsi="Times New Roman"/>
-          <w:lang w:val="ro-RO"/>
-        </w:rPr>
-      </w:pPr>
-    </w:p>
-    <w:p>
-      <w:pPr>
-        <w:spacing w:line="200" w:lineRule="exact"/>
-        <w:rPr>
-          <w:rFonts w:ascii="Times New Roman" w:eastAsia="Times New Roman" w:hAnsi="Times New Roman"/>
-          <w:lang w:val="ro-RO"/>
-        </w:rPr>
-      </w:pPr>
-    </w:p>
-    <w:p>
-      <w:pPr>
-        <w:spacing w:line="200" w:lineRule="exact"/>
-        <w:rPr>
-          <w:rFonts w:ascii="Times New Roman" w:eastAsia="Times New Roman" w:hAnsi="Times New Roman"/>
-          <w:lang w:val="ro-RO"/>
-        </w:rPr>
-      </w:pPr>
-    </w:p>
-    <w:p>
-      <w:pPr>
-        <w:spacing w:line="200" w:lineRule="exact"/>
-        <w:rPr>
-          <w:rFonts w:ascii="Times New Roman" w:eastAsia="Times New Roman" w:hAnsi="Times New Roman"/>
-          <w:lang w:val="ro-RO"/>
-        </w:rPr>
-      </w:pPr>
-    </w:p>
-    <w:p>
-      <w:pPr>
-        <w:spacing w:line="200" w:lineRule="exact"/>
-        <w:rPr>
-          <w:rFonts w:ascii="Times New Roman" w:eastAsia="Times New Roman" w:hAnsi="Times New Roman"/>
-          <w:lang w:val="ro-RO"/>
-        </w:rPr>
-      </w:pPr>
-    </w:p>
-    <w:p>
-      <w:pPr>
-        <w:spacing w:line="233" w:lineRule="exact"/>
-        <w:rPr>
-          <w:rFonts w:ascii="Times New Roman" w:eastAsia="Times New Roman" w:hAnsi="Times New Roman"/>
-          <w:lang w:val="ro-RO"/>
-        </w:rPr>
-      </w:pPr>
-    </w:p>
-    <w:p>
-      <w:pPr>
-        <w:spacing w:line="0" w:lineRule="atLeast"/>
-        <w:ind w:left="5760"/>
-        <w:jc w:val="center"/>
-        <w:rPr>
-          <w:rFonts w:ascii="Cambria" w:eastAsia="Cambria" w:hAnsi="Cambria"/>
-          <w:sz w:val="24"/>
-          <w:lang w:val="ro-RO"/>
-        </w:rPr>
-      </w:pPr>
-      <w:r>
-        <w:rPr>
-          <w:rFonts w:ascii="Cambria" w:eastAsia="Cambria" w:hAnsi="Cambria"/>
-          <w:sz w:val="24"/>
-          <w:lang w:val="ro-RO"/>
-        </w:rPr>
-        <w:t>Absolvent</w:t>
-      </w:r>
-      <w:bookmarkStart w:id="2" w:name="_GoBack"/>
-      <w:r>
-        <w:rPr>
-          <w:rFonts w:ascii="Cambria" w:eastAsia="Cambria" w:hAnsi="Cambria"/>
-          <w:i/>
-          <w:sz w:val="24"/>
-          <w:lang w:val="ro-RO"/>
-        </w:rPr>
-        <w:t>,</w:t>
-      </w:r>
-      <w:r>
-        <w:rPr>
-          <w:rFonts w:ascii="Cambria" w:eastAsia="Cambria" w:hAnsi="Cambria"/>
-          <w:i/>
-          <w:sz w:val="24"/>
-          <w:lang w:val="ro-RO"/>
-        </w:rPr>
-        <w:t xml:space="preserve"> </w:t>
-      </w:r>
-      <w:r>
-        <w:rPr>
-          <w:rFonts w:ascii="Cambria" w:eastAsia="Cambria" w:hAnsi="Cambria"/>
-          <w:i/>
-          <w:sz w:val="28"/>
-          <w:lang w:val="ro-RO"/>
-        </w:rPr>
-        <w:t xml:space="preserve">Nicușor </w:t>
-      </w:r>
-      <w:r>
-        <w:rPr>
-          <w:rFonts w:ascii="Cambria" w:eastAsia="Cambria" w:hAnsi="Cambria"/>
-          <w:i/>
-          <w:sz w:val="28"/>
-          <w:lang w:val="ro-RO"/>
-        </w:rPr>
-        <w:t>TURCU</w:t>
-      </w:r>
-      <w:bookmarkEnd w:id="2"/>
-    </w:p>
-    <w:p>
-      <w:pPr>
-        <w:spacing w:line="281" w:lineRule="exact"/>
-        <w:jc w:val="center"/>
-        <w:rPr>
-          <w:rFonts w:ascii="Times New Roman" w:eastAsia="Times New Roman" w:hAnsi="Times New Roman"/>
-          <w:lang w:val="ro-RO"/>
-        </w:rPr>
-      </w:pPr>
-    </w:p>
-    <w:p>
-      <w:pPr>
-        <w:spacing w:line="0" w:lineRule="atLeast"/>
-        <w:ind w:left="5760"/>
-        <w:jc w:val="center"/>
-        <w:rPr>
-          <w:rFonts w:ascii="Cambria" w:eastAsia="Cambria" w:hAnsi="Cambria"/>
-          <w:sz w:val="24"/>
-          <w:lang w:val="ro-RO"/>
-        </w:rPr>
-      </w:pPr>
-      <w:r>
-        <w:rPr>
-          <w:rFonts w:ascii="Cambria" w:eastAsia="Cambria" w:hAnsi="Cambria"/>
-          <w:sz w:val="24"/>
-          <w:lang w:val="ro-RO"/>
-        </w:rPr>
-        <w:t>______________________________</w:t>
-      </w:r>
-    </w:p>
-    <w:p>
-      <w:pPr>
-        <w:spacing w:line="200" w:lineRule="exact"/>
-        <w:rPr>
-          <w:rFonts w:ascii="Times New Roman" w:eastAsia="Times New Roman" w:hAnsi="Times New Roman"/>
-          <w:lang w:val="ro-RO"/>
-        </w:rPr>
-      </w:pPr>
-    </w:p>
-    <w:p>
-      <w:pPr>
-        <w:spacing w:line="0" w:lineRule="atLeast"/>
-        <w:ind w:right="320"/>
-        <w:rPr>
-          <w:sz w:val="22"/>
-          <w:lang w:val="ro-RO"/>
-        </w:rPr>
         <w:sectPr>
           <w:pgSz w:w="11900" w:h="16838"/>
           <w:pgMar w:top="540" w:right="1460" w:bottom="1260" w:left="1440" w:header="0" w:footer="0" w:gutter="0"/>
@@ -2564,6 +1890,16 @@
           <w:docGrid w:linePitch="360"/>
         </w:sectPr>
       </w:pPr>
+      <w:r>
+        <w:rPr>
+          <w:rFonts w:ascii="Cambria" w:eastAsia="Cambria" w:hAnsi="Cambria"/>
+          <w:sz w:val="28"/>
+          <w:lang w:val="ro-RO"/>
+        </w:rPr>
+        <w:br w:type="page"/>
+      </w:r>
+      <w:bookmarkStart w:id="2" w:name="_GoBack"/>
+      <w:bookmarkEnd w:id="2"/>
     </w:p>
     <w:p>
       <w:pPr>
@@ -2892,6 +2228,23 @@
           <w:lang w:val="ro-RO"/>
         </w:rPr>
         <w:t>Iaşi,</w:t>
+      </w:r>
+      <w:r>
+        <w:rPr>
+          <w:rFonts w:ascii="Cambria" w:eastAsia="Cambria" w:hAnsi="Cambria"/>
+          <w:sz w:val="24"/>
+          <w:lang w:val="ro-RO"/>
+        </w:rPr>
+        <w:t xml:space="preserve"> </w:t>
+      </w:r>
+      <w:r>
+        <w:rPr>
+          <w:rFonts w:ascii="Cambria" w:eastAsia="Cambria" w:hAnsi="Cambria"/>
+          <w:i/>
+          <w:sz w:val="24"/>
+          <w:lang w:val="ro-RO"/>
+        </w:rPr>
+        <w:t>data</w:t>
       </w:r>
     </w:p>
     <w:p>

</xml_diff>

<commit_message>
added beautiful home page
</commit_message>
<xml_diff>
--- a/Documentation/Coperta.docx
+++ b/Documentation/Coperta.docx
@@ -1898,19 +1898,17 @@
         </w:rPr>
         <w:br w:type="page"/>
       </w:r>
-      <w:bookmarkStart w:id="2" w:name="_GoBack"/>
+    </w:p>
+    <w:p>
+      <w:pPr>
+        <w:spacing w:line="204" w:lineRule="exact"/>
+        <w:rPr>
+          <w:rFonts w:ascii="Times New Roman" w:eastAsia="Times New Roman" w:hAnsi="Times New Roman"/>
+          <w:lang w:val="ro-RO"/>
+        </w:rPr>
+      </w:pPr>
+      <w:bookmarkStart w:id="2" w:name="page15"/>
       <w:bookmarkEnd w:id="2"/>
-    </w:p>
-    <w:p>
-      <w:pPr>
-        <w:spacing w:line="204" w:lineRule="exact"/>
-        <w:rPr>
-          <w:rFonts w:ascii="Times New Roman" w:eastAsia="Times New Roman" w:hAnsi="Times New Roman"/>
-          <w:lang w:val="ro-RO"/>
-        </w:rPr>
-      </w:pPr>
-      <w:bookmarkStart w:id="3" w:name="page15"/>
-      <w:bookmarkEnd w:id="3"/>
     </w:p>
     <w:p>
       <w:pPr>
@@ -1961,6 +1959,7 @@
     <w:p>
       <w:pPr>
         <w:spacing w:line="380" w:lineRule="auto"/>
+        <w:ind w:firstLine="720"/>
         <w:jc w:val="both"/>
         <w:rPr>
           <w:rFonts w:ascii="Cambria" w:eastAsia="Cambria" w:hAnsi="Cambria"/>
@@ -2032,6 +2031,7 @@
     <w:p>
       <w:pPr>
         <w:spacing w:line="145" w:lineRule="exact"/>
+        <w:ind w:firstLine="720"/>
         <w:rPr>
           <w:rFonts w:ascii="Times New Roman" w:eastAsia="Times New Roman" w:hAnsi="Times New Roman"/>
           <w:lang w:val="ro-RO"/>
@@ -2041,6 +2041,7 @@
     <w:p>
       <w:pPr>
         <w:spacing w:line="360" w:lineRule="auto"/>
+        <w:ind w:firstLine="720"/>
         <w:jc w:val="both"/>
         <w:rPr>
           <w:rFonts w:ascii="Cambria" w:eastAsia="Cambria" w:hAnsi="Cambria"/>
@@ -2054,7 +2055,17 @@
           <w:sz w:val="24"/>
           <w:lang w:val="ro-RO"/>
         </w:rPr>
-        <w:t>De asemenea, sunt de acord ca Facultatea de Informatică de la Universitatea „Alexandru Ioan Cuza” din Iași, să utilizeze, modifice, reproducă şi să distribuie în scopuri necomerciale programele-calculator, format executabil şi sursă, realizate de mine în cadrul prezentei lucrări de licenţă.</w:t>
+        <w:t>De a</w:t>
+      </w:r>
+      <w:bookmarkStart w:id="3" w:name="_GoBack"/>
+      <w:bookmarkEnd w:id="3"/>
+      <w:r>
+        <w:rPr>
+          <w:rFonts w:ascii="Cambria" w:eastAsia="Cambria" w:hAnsi="Cambria"/>
+          <w:sz w:val="24"/>
+          <w:lang w:val="ro-RO"/>
+        </w:rPr>
+        <w:t>semenea, sunt de acord ca Facultatea de Informatică de la Universitatea „Alexandru Ioan Cuza” din Iași, să utilizeze, modifice, reproducă şi să distribuie în scopuri necomerciale programele-calculator, format executabil şi sursă, realizate de mine în cadrul prezentei lucrări de licenţă.</w:t>
       </w:r>
     </w:p>
     <w:p>

</xml_diff>

<commit_message>
fixed coperta issues, added contributii + concluzii
</commit_message>
<xml_diff>
--- a/Documentation/Coperta.docx
+++ b/Documentation/Coperta.docx
@@ -1672,7 +1672,16 @@
           <w:szCs w:val="24"/>
           <w:lang w:val="ro-RO"/>
         </w:rPr>
-        <w:t xml:space="preserve">Subsemntatul(a)        </w:t>
+        <w:t>Subsemn</w:t>
+      </w:r>
+      <w:r>
+        <w:rPr>
+          <w:rFonts w:ascii="Cambria" w:eastAsia="Cambria" w:hAnsi="Cambria" w:cs="Cambria"/>
+          <w:sz w:val="24"/>
+          <w:szCs w:val="24"/>
+          <w:lang w:val="ro-RO"/>
+        </w:rPr>
+        <w:t xml:space="preserve">atul(a)        </w:t>
       </w:r>
       <w:r>
         <w:rPr>
@@ -1704,6 +1713,15 @@
           <w:szCs w:val="24"/>
           <w:lang w:val="ro-RO"/>
         </w:rPr>
+        <w:t xml:space="preserve">cu </w:t>
+      </w:r>
+      <w:r>
+        <w:rPr>
+          <w:rFonts w:ascii="Cambria" w:eastAsia="Cambria" w:hAnsi="Cambria" w:cs="Cambria"/>
+          <w:sz w:val="24"/>
+          <w:szCs w:val="24"/>
+          <w:lang w:val="ro-RO"/>
+        </w:rPr>
         <w:t>domiciliul în …………………………………………………………………………………………………..</w:t>
       </w:r>
     </w:p>
@@ -1726,7 +1744,25 @@
           <w:szCs w:val="24"/>
           <w:lang w:val="ro-RO"/>
         </w:rPr>
-        <w:t>născut(ă) la data de ………………..….,   identificat prin CNP ………….……………..………………..., absolvent(a) al(a) Universității „Alexandru Ioan Cuza” din Iași, Facultatea de ………………………. specializarea …………………………………………………………, promoția …………………………., declar pe propria răspundere, cunoscând consecințele falsului în declarații în sensul art. 326 din Noul Cod Penal și dispozițiile Legii Educației Naționale nr. 1/2011 art.143 al. 4 si 5 referitoare la plagiat, că lucrarea de licență cu titlul: _______________________________________________________________________________________________________________________________________________________________________________________________________________________________________________</w:t>
+        <w:t>născut(ă) la data de ………………..….,   identificat prin CNP ………….……………..………………..., absolvent(a) al(a) Universității „Alexandru Ioan Cuza” din Iași, Facultatea de ………………………. specializarea …………………………………………………………, promoția …………………………., declar pe propria răspundere, cunoscând consecințele falsului în declarații în sensul art. 326 din Noul Cod Penal și dispozițiile Legii Educației Nați</w:t>
+      </w:r>
+      <w:r>
+        <w:rPr>
+          <w:rFonts w:ascii="Cambria" w:eastAsia="Cambria" w:hAnsi="Cambria" w:cs="Cambria"/>
+          <w:sz w:val="24"/>
+          <w:szCs w:val="24"/>
+          <w:lang w:val="ro-RO"/>
+        </w:rPr>
+        <w:t>onale nr. 1/2011 art.143 al. 4 ș</w:t>
+      </w:r>
+      <w:r>
+        <w:rPr>
+          <w:rFonts w:ascii="Cambria" w:eastAsia="Cambria" w:hAnsi="Cambria" w:cs="Cambria"/>
+          <w:sz w:val="24"/>
+          <w:szCs w:val="24"/>
+          <w:lang w:val="ro-RO"/>
+        </w:rPr>
+        <w:t>i 5 referitoare la plagiat, că lucrarea de licență cu titlul: _______________________________________________________________________________________________________________________________________________________________________________________________________________________________________________</w:t>
       </w:r>
       <w:r>
         <w:rPr>
@@ -1762,7 +1798,25 @@
           <w:szCs w:val="24"/>
           <w:lang w:val="ro-RO"/>
         </w:rPr>
-        <w:t>d-na ________________________________________________________, pe care urmează să o susțină în fața comisiei este originală, îmi aparține și îmi asum conținutul său în întregime.</w:t>
+        <w:t>d-na ______________________________________________________</w:t>
+      </w:r>
+      <w:r>
+        <w:rPr>
+          <w:rFonts w:ascii="Cambria" w:eastAsia="Cambria" w:hAnsi="Cambria" w:cs="Cambria"/>
+          <w:sz w:val="24"/>
+          <w:szCs w:val="24"/>
+          <w:lang w:val="ro-RO"/>
+        </w:rPr>
+        <w:t>__, pe care urmează să o susțin</w:t>
+      </w:r>
+      <w:r>
+        <w:rPr>
+          <w:rFonts w:ascii="Cambria" w:eastAsia="Cambria" w:hAnsi="Cambria" w:cs="Cambria"/>
+          <w:sz w:val="24"/>
+          <w:szCs w:val="24"/>
+          <w:lang w:val="ro-RO"/>
+        </w:rPr>
+        <w:t xml:space="preserve"> în fața comisiei este originală, îmi aparține și îmi asum conținutul său în întregime.</w:t>
       </w:r>
     </w:p>
     <w:p>
@@ -1806,7 +1860,63 @@
           <w:szCs w:val="24"/>
           <w:lang w:val="ro-RO"/>
         </w:rPr>
-        <w:t>Am luat la cunoștință despre faptul că este interzisă comercializarea de lucrări științifice in vederea facilitării fasificării de către cumpărător a calității de autor al unei lucrări de licență, de diploma sau de disertație și în acest sens, declar pe proprie răspundere că lucrarea de față nu a fost copiată ci reprezintă rodul cercetării pe care am întreprins-o.</w:t>
+        <w:t>Am luat la cunoștință despre faptul că este interzisă comercia</w:t>
+      </w:r>
+      <w:r>
+        <w:rPr>
+          <w:rFonts w:ascii="Cambria" w:eastAsia="Cambria" w:hAnsi="Cambria" w:cs="Cambria"/>
+          <w:sz w:val="24"/>
+          <w:szCs w:val="24"/>
+          <w:lang w:val="ro-RO"/>
+        </w:rPr>
+        <w:t>lizarea de lucrări științifice î</w:t>
+      </w:r>
+      <w:r>
+        <w:rPr>
+          <w:rFonts w:ascii="Cambria" w:eastAsia="Cambria" w:hAnsi="Cambria" w:cs="Cambria"/>
+          <w:sz w:val="24"/>
+          <w:szCs w:val="24"/>
+          <w:lang w:val="ro-RO"/>
+        </w:rPr>
+        <w:t>n vederea facilitării fa</w:t>
+      </w:r>
+      <w:r>
+        <w:rPr>
+          <w:rFonts w:ascii="Cambria" w:eastAsia="Cambria" w:hAnsi="Cambria" w:cs="Cambria"/>
+          <w:sz w:val="24"/>
+          <w:szCs w:val="24"/>
+          <w:lang w:val="ro-RO"/>
+        </w:rPr>
+        <w:t>l</w:t>
+      </w:r>
+      <w:r>
+        <w:rPr>
+          <w:rFonts w:ascii="Cambria" w:eastAsia="Cambria" w:hAnsi="Cambria" w:cs="Cambria"/>
+          <w:sz w:val="24"/>
+          <w:szCs w:val="24"/>
+          <w:lang w:val="ro-RO"/>
+        </w:rPr>
+        <w:t>sificării de către cumpărător a calității de autor al une</w:t>
+      </w:r>
+      <w:r>
+        <w:rPr>
+          <w:rFonts w:ascii="Cambria" w:eastAsia="Cambria" w:hAnsi="Cambria" w:cs="Cambria"/>
+          <w:sz w:val="24"/>
+          <w:szCs w:val="24"/>
+          <w:lang w:val="ro-RO"/>
+        </w:rPr>
+        <w:t>i lucrări de licență, de diplomă</w:t>
+      </w:r>
+      <w:bookmarkStart w:id="2" w:name="_GoBack"/>
+      <w:bookmarkEnd w:id="2"/>
+      <w:r>
+        <w:rPr>
+          <w:rFonts w:ascii="Cambria" w:eastAsia="Cambria" w:hAnsi="Cambria" w:cs="Cambria"/>
+          <w:sz w:val="24"/>
+          <w:szCs w:val="24"/>
+          <w:lang w:val="ro-RO"/>
+        </w:rPr>
+        <w:t xml:space="preserve"> sau de disertație și în acest sens, declar pe proprie răspundere că lucrarea de față nu a fost copiată ci reprezintă rodul cercetării pe care am întreprins-o.</w:t>
       </w:r>
     </w:p>
     <w:p>
@@ -1907,8 +2017,8 @@
           <w:lang w:val="ro-RO"/>
         </w:rPr>
       </w:pPr>
-      <w:bookmarkStart w:id="2" w:name="page15"/>
-      <w:bookmarkEnd w:id="2"/>
+      <w:bookmarkStart w:id="3" w:name="page15"/>
+      <w:bookmarkEnd w:id="3"/>
     </w:p>
     <w:p>
       <w:pPr>
@@ -2055,17 +2165,7 @@
           <w:sz w:val="24"/>
           <w:lang w:val="ro-RO"/>
         </w:rPr>
-        <w:t>De a</w:t>
-      </w:r>
-      <w:bookmarkStart w:id="3" w:name="_GoBack"/>
-      <w:bookmarkEnd w:id="3"/>
-      <w:r>
-        <w:rPr>
-          <w:rFonts w:ascii="Cambria" w:eastAsia="Cambria" w:hAnsi="Cambria"/>
-          <w:sz w:val="24"/>
-          <w:lang w:val="ro-RO"/>
-        </w:rPr>
-        <w:t>semenea, sunt de acord ca Facultatea de Informatică de la Universitatea „Alexandru Ioan Cuza” din Iași, să utilizeze, modifice, reproducă şi să distribuie în scopuri necomerciale programele-calculator, format executabil şi sursă, realizate de mine în cadrul prezentei lucrări de licenţă.</w:t>
+        <w:t>De asemenea, sunt de acord ca Facultatea de Informatică de la Universitatea „Alexandru Ioan Cuza” din Iași, să utilizeze, modifice, reproducă şi să distribuie în scopuri necomerciale programele-calculator, format executabil şi sursă, realizate de mine în cadrul prezentei lucrări de licenţă.</w:t>
       </w:r>
     </w:p>
     <w:p>

</xml_diff>